<commit_message>
Mistake in a,b expression
correction of the mistake
</commit_message>
<xml_diff>
--- a/docu/EDM_linear_Cranck-Nicolson.docx
+++ b/docu/EDM_linear_Cranck-Nicolson.docx
@@ -153,15 +153,6 @@
                 <m:e>
                   <m:r>
                     <w:rPr>
-                      <w:rFonts w:ascii="Cambria Math" w:eastAsiaTheme="minorEastAsia" w:hAnsi="Cambria Math"/>
-                      <w:sz w:val="18"/>
-                      <w:szCs w:val="18"/>
-                      <w:lang w:val="en-US" w:eastAsia="en-US"/>
-                    </w:rPr>
-                    <m:t>ε</m:t>
-                  </m:r>
-                  <m:r>
-                    <w:rPr>
                       <w:rFonts w:ascii="Cambria Math" w:hAnsi="Cambria Math"/>
                       <w:sz w:val="18"/>
                       <w:szCs w:val="18"/>
@@ -182,6 +173,73 @@
               </m:sSub>
             </m:num>
             <m:den>
+              <m:f>
+                <m:fPr>
+                  <m:ctrlPr>
+                    <w:rPr>
+                      <w:rFonts w:ascii="Cambria Math" w:eastAsiaTheme="minorEastAsia" w:hAnsi="Cambria Math"/>
+                      <w:i/>
+                      <w:sz w:val="18"/>
+                      <w:szCs w:val="18"/>
+                      <w:lang w:val="en-US" w:eastAsia="en-US"/>
+                    </w:rPr>
+                  </m:ctrlPr>
+                </m:fPr>
+                <m:num>
+                  <m:r>
+                    <w:rPr>
+                      <w:rFonts w:ascii="Cambria Math" w:eastAsiaTheme="minorEastAsia" w:hAnsi="Cambria Math"/>
+                      <w:sz w:val="18"/>
+                      <w:szCs w:val="18"/>
+                      <w:lang w:val="en-US" w:eastAsia="en-US"/>
+                    </w:rPr>
+                    <m:t>(1-ε)</m:t>
+                  </m:r>
+                  <m:sSub>
+                    <m:sSubPr>
+                      <m:ctrlPr>
+                        <w:rPr>
+                          <w:rFonts w:ascii="Cambria Math" w:hAnsi="Cambria Math"/>
+                          <w:i/>
+                          <w:sz w:val="18"/>
+                          <w:szCs w:val="18"/>
+                        </w:rPr>
+                      </m:ctrlPr>
+                    </m:sSubPr>
+                    <m:e>
+                      <m:r>
+                        <w:rPr>
+                          <w:rFonts w:ascii="Cambria Math" w:hAnsi="Cambria Math"/>
+                          <w:sz w:val="18"/>
+                          <w:szCs w:val="18"/>
+                        </w:rPr>
+                        <m:t>K</m:t>
+                      </m:r>
+                    </m:e>
+                    <m:sub>
+                      <m:r>
+                        <w:rPr>
+                          <w:rFonts w:ascii="Cambria Math" w:hAnsi="Cambria Math"/>
+                          <w:sz w:val="18"/>
+                          <w:szCs w:val="18"/>
+                        </w:rPr>
+                        <m:t>H</m:t>
+                      </m:r>
+                    </m:sub>
+                  </m:sSub>
+                </m:num>
+                <m:den>
+                  <m:r>
+                    <w:rPr>
+                      <w:rFonts w:ascii="Cambria Math" w:eastAsiaTheme="minorEastAsia" w:hAnsi="Cambria Math"/>
+                      <w:sz w:val="18"/>
+                      <w:szCs w:val="18"/>
+                      <w:lang w:val="en-US" w:eastAsia="en-US"/>
+                    </w:rPr>
+                    <m:t>ε</m:t>
+                  </m:r>
+                </m:den>
+              </m:f>
               <m:r>
                 <w:rPr>
                   <w:rFonts w:ascii="Cambria Math" w:eastAsiaTheme="minorEastAsia" w:hAnsi="Cambria Math"/>
@@ -189,40 +247,8 @@
                   <w:szCs w:val="18"/>
                   <w:lang w:val="en-US" w:eastAsia="en-US"/>
                 </w:rPr>
-                <m:t>(1-ε)</m:t>
-              </m:r>
-              <m:sSub>
-                <m:sSubPr>
-                  <m:ctrlPr>
-                    <w:rPr>
-                      <w:rFonts w:ascii="Cambria Math" w:hAnsi="Cambria Math"/>
-                      <w:i/>
-                      <w:sz w:val="18"/>
-                      <w:szCs w:val="18"/>
-                    </w:rPr>
-                  </m:ctrlPr>
-                </m:sSubPr>
-                <m:e>
-                  <m:r>
-                    <w:rPr>
-                      <w:rFonts w:ascii="Cambria Math" w:hAnsi="Cambria Math"/>
-                      <w:sz w:val="18"/>
-                      <w:szCs w:val="18"/>
-                    </w:rPr>
-                    <m:t>K</m:t>
-                  </m:r>
-                </m:e>
-                <m:sub>
-                  <m:r>
-                    <w:rPr>
-                      <w:rFonts w:ascii="Cambria Math" w:hAnsi="Cambria Math"/>
-                      <w:sz w:val="18"/>
-                      <w:szCs w:val="18"/>
-                    </w:rPr>
-                    <m:t>H</m:t>
-                  </m:r>
-                </m:sub>
-              </m:sSub>
+                <m:t>-1</m:t>
+              </m:r>
             </m:den>
           </m:f>
           <m:f>
@@ -351,15 +377,6 @@
               </m:ctrlPr>
             </m:fPr>
             <m:num>
-              <m:r>
-                <w:rPr>
-                  <w:rFonts w:ascii="Cambria Math" w:eastAsiaTheme="minorEastAsia" w:hAnsi="Cambria Math"/>
-                  <w:sz w:val="18"/>
-                  <w:szCs w:val="18"/>
-                  <w:lang w:val="en-US" w:eastAsia="en-US"/>
-                </w:rPr>
-                <m:t>ε</m:t>
-              </m:r>
               <m:sSub>
                 <m:sSubPr>
                   <m:ctrlPr>
@@ -394,6 +411,73 @@
               </m:sSub>
             </m:num>
             <m:den>
+              <m:f>
+                <m:fPr>
+                  <m:ctrlPr>
+                    <w:rPr>
+                      <w:rFonts w:ascii="Cambria Math" w:eastAsiaTheme="minorEastAsia" w:hAnsi="Cambria Math"/>
+                      <w:i/>
+                      <w:sz w:val="18"/>
+                      <w:szCs w:val="18"/>
+                      <w:lang w:val="en-US" w:eastAsia="en-US"/>
+                    </w:rPr>
+                  </m:ctrlPr>
+                </m:fPr>
+                <m:num>
+                  <m:r>
+                    <w:rPr>
+                      <w:rFonts w:ascii="Cambria Math" w:eastAsiaTheme="minorEastAsia" w:hAnsi="Cambria Math"/>
+                      <w:sz w:val="18"/>
+                      <w:szCs w:val="18"/>
+                      <w:lang w:val="en-US" w:eastAsia="en-US"/>
+                    </w:rPr>
+                    <m:t>(1-ε)</m:t>
+                  </m:r>
+                  <m:sSub>
+                    <m:sSubPr>
+                      <m:ctrlPr>
+                        <w:rPr>
+                          <w:rFonts w:ascii="Cambria Math" w:hAnsi="Cambria Math"/>
+                          <w:i/>
+                          <w:sz w:val="18"/>
+                          <w:szCs w:val="18"/>
+                        </w:rPr>
+                      </m:ctrlPr>
+                    </m:sSubPr>
+                    <m:e>
+                      <m:r>
+                        <w:rPr>
+                          <w:rFonts w:ascii="Cambria Math" w:hAnsi="Cambria Math"/>
+                          <w:sz w:val="18"/>
+                          <w:szCs w:val="18"/>
+                        </w:rPr>
+                        <m:t>K</m:t>
+                      </m:r>
+                    </m:e>
+                    <m:sub>
+                      <m:r>
+                        <w:rPr>
+                          <w:rFonts w:ascii="Cambria Math" w:hAnsi="Cambria Math"/>
+                          <w:sz w:val="18"/>
+                          <w:szCs w:val="18"/>
+                        </w:rPr>
+                        <m:t>H</m:t>
+                      </m:r>
+                    </m:sub>
+                  </m:sSub>
+                </m:num>
+                <m:den>
+                  <m:r>
+                    <w:rPr>
+                      <w:rFonts w:ascii="Cambria Math" w:eastAsiaTheme="minorEastAsia" w:hAnsi="Cambria Math"/>
+                      <w:sz w:val="18"/>
+                      <w:szCs w:val="18"/>
+                      <w:lang w:val="en-US" w:eastAsia="en-US"/>
+                    </w:rPr>
+                    <m:t>ε</m:t>
+                  </m:r>
+                </m:den>
+              </m:f>
               <m:r>
                 <w:rPr>
                   <w:rFonts w:ascii="Cambria Math" w:eastAsiaTheme="minorEastAsia" w:hAnsi="Cambria Math"/>
@@ -401,40 +485,8 @@
                   <w:szCs w:val="18"/>
                   <w:lang w:val="en-US" w:eastAsia="en-US"/>
                 </w:rPr>
-                <m:t>(1-ε)</m:t>
-              </m:r>
-              <m:sSub>
-                <m:sSubPr>
-                  <m:ctrlPr>
-                    <w:rPr>
-                      <w:rFonts w:ascii="Cambria Math" w:hAnsi="Cambria Math"/>
-                      <w:i/>
-                      <w:sz w:val="18"/>
-                      <w:szCs w:val="18"/>
-                    </w:rPr>
-                  </m:ctrlPr>
-                </m:sSubPr>
-                <m:e>
-                  <m:r>
-                    <w:rPr>
-                      <w:rFonts w:ascii="Cambria Math" w:hAnsi="Cambria Math"/>
-                      <w:sz w:val="18"/>
-                      <w:szCs w:val="18"/>
-                    </w:rPr>
-                    <m:t>K</m:t>
-                  </m:r>
-                </m:e>
-                <m:sub>
-                  <m:r>
-                    <w:rPr>
-                      <w:rFonts w:ascii="Cambria Math" w:hAnsi="Cambria Math"/>
-                      <w:sz w:val="18"/>
-                      <w:szCs w:val="18"/>
-                    </w:rPr>
-                    <m:t>H</m:t>
-                  </m:r>
-                </m:sub>
-              </m:sSub>
+                <m:t>-1</m:t>
+              </m:r>
             </m:den>
           </m:f>
           <m:f>
@@ -505,16 +557,7 @@
               <w:szCs w:val="18"/>
               <w:lang w:val="en-US" w:eastAsia="en-US"/>
             </w:rPr>
-            <m:t>a</m:t>
-          </m:r>
-          <m:r>
-            <w:rPr>
-              <w:rFonts w:ascii="Cambria Math" w:eastAsiaTheme="minorEastAsia" w:hAnsi="Cambria Math"/>
-              <w:sz w:val="18"/>
-              <w:szCs w:val="18"/>
-              <w:lang w:val="en-US" w:eastAsia="en-US"/>
-            </w:rPr>
-            <m:t>=</m:t>
+            <m:t>a=</m:t>
           </m:r>
           <m:f>
             <m:fPr>
@@ -542,15 +585,6 @@
                 <m:e>
                   <m:r>
                     <w:rPr>
-                      <w:rFonts w:ascii="Cambria Math" w:eastAsiaTheme="minorEastAsia" w:hAnsi="Cambria Math"/>
-                      <w:sz w:val="18"/>
-                      <w:szCs w:val="18"/>
-                      <w:lang w:val="en-US" w:eastAsia="en-US"/>
-                    </w:rPr>
-                    <m:t>ε</m:t>
-                  </m:r>
-                  <m:r>
-                    <w:rPr>
                       <w:rFonts w:ascii="Cambria Math" w:hAnsi="Cambria Math"/>
                       <w:sz w:val="18"/>
                       <w:szCs w:val="18"/>
@@ -571,6 +605,73 @@
               </m:sSub>
             </m:num>
             <m:den>
+              <m:f>
+                <m:fPr>
+                  <m:ctrlPr>
+                    <w:rPr>
+                      <w:rFonts w:ascii="Cambria Math" w:eastAsiaTheme="minorEastAsia" w:hAnsi="Cambria Math"/>
+                      <w:i/>
+                      <w:sz w:val="18"/>
+                      <w:szCs w:val="18"/>
+                      <w:lang w:val="en-US" w:eastAsia="en-US"/>
+                    </w:rPr>
+                  </m:ctrlPr>
+                </m:fPr>
+                <m:num>
+                  <m:r>
+                    <w:rPr>
+                      <w:rFonts w:ascii="Cambria Math" w:eastAsiaTheme="minorEastAsia" w:hAnsi="Cambria Math"/>
+                      <w:sz w:val="18"/>
+                      <w:szCs w:val="18"/>
+                      <w:lang w:val="en-US" w:eastAsia="en-US"/>
+                    </w:rPr>
+                    <m:t>(1-ε)</m:t>
+                  </m:r>
+                  <m:sSub>
+                    <m:sSubPr>
+                      <m:ctrlPr>
+                        <w:rPr>
+                          <w:rFonts w:ascii="Cambria Math" w:hAnsi="Cambria Math"/>
+                          <w:i/>
+                          <w:sz w:val="18"/>
+                          <w:szCs w:val="18"/>
+                        </w:rPr>
+                      </m:ctrlPr>
+                    </m:sSubPr>
+                    <m:e>
+                      <m:r>
+                        <w:rPr>
+                          <w:rFonts w:ascii="Cambria Math" w:hAnsi="Cambria Math"/>
+                          <w:sz w:val="18"/>
+                          <w:szCs w:val="18"/>
+                        </w:rPr>
+                        <m:t>K</m:t>
+                      </m:r>
+                    </m:e>
+                    <m:sub>
+                      <m:r>
+                        <w:rPr>
+                          <w:rFonts w:ascii="Cambria Math" w:hAnsi="Cambria Math"/>
+                          <w:sz w:val="18"/>
+                          <w:szCs w:val="18"/>
+                        </w:rPr>
+                        <m:t>H</m:t>
+                      </m:r>
+                    </m:sub>
+                  </m:sSub>
+                </m:num>
+                <m:den>
+                  <m:r>
+                    <w:rPr>
+                      <w:rFonts w:ascii="Cambria Math" w:eastAsiaTheme="minorEastAsia" w:hAnsi="Cambria Math"/>
+                      <w:sz w:val="18"/>
+                      <w:szCs w:val="18"/>
+                      <w:lang w:val="en-US" w:eastAsia="en-US"/>
+                    </w:rPr>
+                    <m:t>ε</m:t>
+                  </m:r>
+                </m:den>
+              </m:f>
               <m:r>
                 <w:rPr>
                   <w:rFonts w:ascii="Cambria Math" w:eastAsiaTheme="minorEastAsia" w:hAnsi="Cambria Math"/>
@@ -578,40 +679,8 @@
                   <w:szCs w:val="18"/>
                   <w:lang w:val="en-US" w:eastAsia="en-US"/>
                 </w:rPr>
-                <m:t>(1-ε)</m:t>
-              </m:r>
-              <m:sSub>
-                <m:sSubPr>
-                  <m:ctrlPr>
-                    <w:rPr>
-                      <w:rFonts w:ascii="Cambria Math" w:hAnsi="Cambria Math"/>
-                      <w:i/>
-                      <w:sz w:val="18"/>
-                      <w:szCs w:val="18"/>
-                    </w:rPr>
-                  </m:ctrlPr>
-                </m:sSubPr>
-                <m:e>
-                  <m:r>
-                    <w:rPr>
-                      <w:rFonts w:ascii="Cambria Math" w:hAnsi="Cambria Math"/>
-                      <w:sz w:val="18"/>
-                      <w:szCs w:val="18"/>
-                    </w:rPr>
-                    <m:t>K</m:t>
-                  </m:r>
-                </m:e>
-                <m:sub>
-                  <m:r>
-                    <w:rPr>
-                      <w:rFonts w:ascii="Cambria Math" w:hAnsi="Cambria Math"/>
-                      <w:sz w:val="18"/>
-                      <w:szCs w:val="18"/>
-                    </w:rPr>
-                    <m:t>H</m:t>
-                  </m:r>
-                </m:sub>
-              </m:sSub>
+                <m:t>-1</m:t>
+              </m:r>
             </m:den>
           </m:f>
         </m:oMath>
@@ -649,16 +718,7 @@
               <w:szCs w:val="18"/>
               <w:lang w:val="en-US" w:eastAsia="en-US"/>
             </w:rPr>
-            <m:t>b</m:t>
-          </m:r>
-          <m:r>
-            <w:rPr>
-              <w:rFonts w:ascii="Cambria Math" w:eastAsiaTheme="minorEastAsia" w:hAnsi="Cambria Math"/>
-              <w:sz w:val="18"/>
-              <w:szCs w:val="18"/>
-              <w:lang w:val="en-US" w:eastAsia="en-US"/>
-            </w:rPr>
-            <m:t>=</m:t>
+            <m:t>b=</m:t>
           </m:r>
           <m:f>
             <m:fPr>
@@ -672,15 +732,6 @@
               </m:ctrlPr>
             </m:fPr>
             <m:num>
-              <m:r>
-                <w:rPr>
-                  <w:rFonts w:ascii="Cambria Math" w:eastAsiaTheme="minorEastAsia" w:hAnsi="Cambria Math"/>
-                  <w:sz w:val="18"/>
-                  <w:szCs w:val="18"/>
-                  <w:lang w:val="en-US" w:eastAsia="en-US"/>
-                </w:rPr>
-                <m:t>ε</m:t>
-              </m:r>
               <m:sSub>
                 <m:sSubPr>
                   <m:ctrlPr>
@@ -715,6 +766,73 @@
               </m:sSub>
             </m:num>
             <m:den>
+              <m:f>
+                <m:fPr>
+                  <m:ctrlPr>
+                    <w:rPr>
+                      <w:rFonts w:ascii="Cambria Math" w:eastAsiaTheme="minorEastAsia" w:hAnsi="Cambria Math"/>
+                      <w:i/>
+                      <w:sz w:val="18"/>
+                      <w:szCs w:val="18"/>
+                      <w:lang w:val="en-US" w:eastAsia="en-US"/>
+                    </w:rPr>
+                  </m:ctrlPr>
+                </m:fPr>
+                <m:num>
+                  <m:r>
+                    <w:rPr>
+                      <w:rFonts w:ascii="Cambria Math" w:eastAsiaTheme="minorEastAsia" w:hAnsi="Cambria Math"/>
+                      <w:sz w:val="18"/>
+                      <w:szCs w:val="18"/>
+                      <w:lang w:val="en-US" w:eastAsia="en-US"/>
+                    </w:rPr>
+                    <m:t>(1-ε)</m:t>
+                  </m:r>
+                  <m:sSub>
+                    <m:sSubPr>
+                      <m:ctrlPr>
+                        <w:rPr>
+                          <w:rFonts w:ascii="Cambria Math" w:hAnsi="Cambria Math"/>
+                          <w:i/>
+                          <w:sz w:val="18"/>
+                          <w:szCs w:val="18"/>
+                        </w:rPr>
+                      </m:ctrlPr>
+                    </m:sSubPr>
+                    <m:e>
+                      <m:r>
+                        <w:rPr>
+                          <w:rFonts w:ascii="Cambria Math" w:hAnsi="Cambria Math"/>
+                          <w:sz w:val="18"/>
+                          <w:szCs w:val="18"/>
+                        </w:rPr>
+                        <m:t>K</m:t>
+                      </m:r>
+                    </m:e>
+                    <m:sub>
+                      <m:r>
+                        <w:rPr>
+                          <w:rFonts w:ascii="Cambria Math" w:hAnsi="Cambria Math"/>
+                          <w:sz w:val="18"/>
+                          <w:szCs w:val="18"/>
+                        </w:rPr>
+                        <m:t>H</m:t>
+                      </m:r>
+                    </m:sub>
+                  </m:sSub>
+                </m:num>
+                <m:den>
+                  <m:r>
+                    <w:rPr>
+                      <w:rFonts w:ascii="Cambria Math" w:eastAsiaTheme="minorEastAsia" w:hAnsi="Cambria Math"/>
+                      <w:sz w:val="18"/>
+                      <w:szCs w:val="18"/>
+                      <w:lang w:val="en-US" w:eastAsia="en-US"/>
+                    </w:rPr>
+                    <m:t>ε</m:t>
+                  </m:r>
+                </m:den>
+              </m:f>
               <m:r>
                 <w:rPr>
                   <w:rFonts w:ascii="Cambria Math" w:eastAsiaTheme="minorEastAsia" w:hAnsi="Cambria Math"/>
@@ -722,40 +840,8 @@
                   <w:szCs w:val="18"/>
                   <w:lang w:val="en-US" w:eastAsia="en-US"/>
                 </w:rPr>
-                <m:t>(1-ε)</m:t>
-              </m:r>
-              <m:sSub>
-                <m:sSubPr>
-                  <m:ctrlPr>
-                    <w:rPr>
-                      <w:rFonts w:ascii="Cambria Math" w:hAnsi="Cambria Math"/>
-                      <w:i/>
-                      <w:sz w:val="18"/>
-                      <w:szCs w:val="18"/>
-                    </w:rPr>
-                  </m:ctrlPr>
-                </m:sSubPr>
-                <m:e>
-                  <m:r>
-                    <w:rPr>
-                      <w:rFonts w:ascii="Cambria Math" w:hAnsi="Cambria Math"/>
-                      <w:sz w:val="18"/>
-                      <w:szCs w:val="18"/>
-                    </w:rPr>
-                    <m:t>K</m:t>
-                  </m:r>
-                </m:e>
-                <m:sub>
-                  <m:r>
-                    <w:rPr>
-                      <w:rFonts w:ascii="Cambria Math" w:hAnsi="Cambria Math"/>
-                      <w:sz w:val="18"/>
-                      <w:szCs w:val="18"/>
-                    </w:rPr>
-                    <m:t>H</m:t>
-                  </m:r>
-                </m:sub>
-              </m:sSub>
+                <m:t>-1</m:t>
+              </m:r>
             </m:den>
           </m:f>
         </m:oMath>
@@ -828,16 +914,7 @@
               <w:szCs w:val="18"/>
               <w:lang w:val="en-US" w:eastAsia="en-US"/>
             </w:rPr>
-            <m:t>=</m:t>
-          </m:r>
-          <m:r>
-            <w:rPr>
-              <w:rFonts w:ascii="Cambria Math" w:eastAsiaTheme="minorEastAsia" w:hAnsi="Cambria Math"/>
-              <w:sz w:val="18"/>
-              <w:szCs w:val="18"/>
-              <w:lang w:val="en-US" w:eastAsia="en-US"/>
-            </w:rPr>
-            <m:t>a</m:t>
+            <m:t>=a</m:t>
           </m:r>
           <m:f>
             <m:fPr>
@@ -951,16 +1028,7 @@
               <w:szCs w:val="18"/>
               <w:lang w:val="en-US" w:eastAsia="en-US"/>
             </w:rPr>
-            <m:t>-</m:t>
-          </m:r>
-          <m:r>
-            <w:rPr>
-              <w:rFonts w:ascii="Cambria Math" w:eastAsiaTheme="minorEastAsia" w:hAnsi="Cambria Math"/>
-              <w:sz w:val="18"/>
-              <w:szCs w:val="18"/>
-              <w:lang w:val="en-US" w:eastAsia="en-US"/>
-            </w:rPr>
-            <m:t>b</m:t>
+            <m:t>-b</m:t>
           </m:r>
           <m:f>
             <m:fPr>
@@ -1795,27 +1863,7 @@
           <w:szCs w:val="18"/>
           <w:lang w:val="en-US"/>
         </w:rPr>
-        <w:t xml:space="preserve"> </w:t>
-      </w:r>
-      <w:r>
-        <w:rPr>
-          <w:rFonts w:eastAsiaTheme="minorEastAsia"/>
-          <w:bCs/>
-          <w:sz w:val="18"/>
-          <w:szCs w:val="18"/>
-          <w:lang w:val="en-US"/>
-        </w:rPr>
-        <w:t>in dimension</w:t>
-      </w:r>
-      <w:r>
-        <w:rPr>
-          <w:rFonts w:eastAsiaTheme="minorEastAsia"/>
-          <w:bCs/>
-          <w:sz w:val="18"/>
-          <w:szCs w:val="18"/>
-          <w:lang w:val="en-US"/>
-        </w:rPr>
-        <w:t xml:space="preserve"> </w:t>
+        <w:t xml:space="preserve"> in dimension </w:t>
       </w:r>
       <w:r>
         <w:rPr>
@@ -1837,17 +1885,7 @@
           <w:szCs w:val="18"/>
           <w:lang w:val="en-US"/>
         </w:rPr>
-        <w:t xml:space="preserve"> </w:t>
-      </w:r>
-      <w:r>
-        <w:rPr>
-          <w:rFonts w:eastAsiaTheme="minorEastAsia"/>
-          <w:bCs/>
-          <w:sz w:val="18"/>
-          <w:szCs w:val="18"/>
-          <w:lang w:val="en-US"/>
-        </w:rPr>
-        <w:t xml:space="preserve">is divided </w:t>
+        <w:t xml:space="preserve"> is divided </w:t>
       </w:r>
       <w:r>
         <w:rPr>
@@ -1867,17 +1905,7 @@
           <w:szCs w:val="18"/>
           <w:lang w:val="en-US"/>
         </w:rPr>
-        <w:t>to</w:t>
-      </w:r>
-      <w:r>
-        <w:rPr>
-          <w:rFonts w:eastAsiaTheme="minorEastAsia"/>
-          <w:bCs/>
-          <w:sz w:val="18"/>
-          <w:szCs w:val="18"/>
-          <w:lang w:val="en-US"/>
-        </w:rPr>
-        <w:t xml:space="preserve"> </w:t>
+        <w:t xml:space="preserve">to </w:t>
       </w:r>
       <w:r>
         <w:rPr>
@@ -1899,27 +1927,7 @@
           <w:szCs w:val="18"/>
           <w:lang w:val="en-US"/>
         </w:rPr>
-        <w:t xml:space="preserve"> </w:t>
-      </w:r>
-      <w:r>
-        <w:rPr>
-          <w:rFonts w:eastAsiaTheme="minorEastAsia"/>
-          <w:bCs/>
-          <w:sz w:val="18"/>
-          <w:szCs w:val="18"/>
-          <w:lang w:val="en-US"/>
-        </w:rPr>
-        <w:t>same parts</w:t>
-      </w:r>
-      <w:r>
-        <w:rPr>
-          <w:rFonts w:eastAsiaTheme="minorEastAsia"/>
-          <w:bCs/>
-          <w:sz w:val="18"/>
-          <w:szCs w:val="18"/>
-          <w:lang w:val="en-US"/>
-        </w:rPr>
-        <w:t xml:space="preserve">: </w:t>
+        <w:t xml:space="preserve"> same parts: </w:t>
       </w:r>
       <m:oMath>
         <m:sSub>
@@ -2265,25 +2273,7 @@
               <w:szCs w:val="18"/>
               <w:lang w:val="en-US"/>
             </w:rPr>
-            <m:t>=ih</m:t>
-          </m:r>
-          <m:r>
-            <w:rPr>
-              <w:rFonts w:ascii="Cambria Math" w:eastAsiaTheme="minorEastAsia" w:hAnsi="Cambria Math"/>
-              <w:sz w:val="18"/>
-              <w:szCs w:val="18"/>
-              <w:lang w:val="en-US"/>
-            </w:rPr>
-            <m:t xml:space="preserve">   </m:t>
-          </m:r>
-          <m:r>
-            <w:rPr>
-              <w:rFonts w:ascii="Cambria Math" w:eastAsiaTheme="minorEastAsia" w:hAnsi="Cambria Math"/>
-              <w:sz w:val="18"/>
-              <w:szCs w:val="18"/>
-              <w:lang w:val="en-US"/>
-            </w:rPr>
-            <m:t xml:space="preserve"> </m:t>
+            <m:t xml:space="preserve">=ih    </m:t>
           </m:r>
           <m:r>
             <m:rPr>
@@ -2295,19 +2285,7 @@
               <w:szCs w:val="18"/>
               <w:lang w:val="en-US"/>
             </w:rPr>
-            <m:t>for</m:t>
-          </m:r>
-          <m:r>
-            <m:rPr>
-              <m:sty m:val="p"/>
-            </m:rPr>
-            <w:rPr>
-              <w:rFonts w:ascii="Cambria Math" w:eastAsiaTheme="minorEastAsia" w:hAnsi="Cambria Math"/>
-              <w:sz w:val="18"/>
-              <w:szCs w:val="18"/>
-              <w:lang w:val="en-US"/>
-            </w:rPr>
-            <m:t xml:space="preserve">   </m:t>
+            <m:t xml:space="preserve">for   </m:t>
           </m:r>
           <m:r>
             <w:rPr>
@@ -2388,17 +2366,7 @@
           <w:szCs w:val="18"/>
           <w:lang w:val="en-US"/>
         </w:rPr>
-        <w:t xml:space="preserve"> </w:t>
-      </w:r>
-      <w:r>
-        <w:rPr>
-          <w:rFonts w:eastAsiaTheme="minorEastAsia"/>
-          <w:bCs/>
-          <w:sz w:val="18"/>
-          <w:szCs w:val="18"/>
-          <w:lang w:val="en-US"/>
-        </w:rPr>
-        <w:t>in dimension</w:t>
+        <w:t xml:space="preserve"> in dimension</w:t>
       </w:r>
       <w:r>
         <w:rPr>
@@ -2661,25 +2629,7 @@
             <w:szCs w:val="18"/>
             <w:lang w:val="en-US"/>
           </w:rPr>
-          <m:t>=</m:t>
-        </m:r>
-        <m:r>
-          <w:rPr>
-            <w:rFonts w:ascii="Cambria Math" w:eastAsiaTheme="minorEastAsia" w:hAnsi="Cambria Math"/>
-            <w:sz w:val="18"/>
-            <w:szCs w:val="18"/>
-            <w:lang w:val="en-US"/>
-          </w:rPr>
-          <m:t>T</m:t>
-        </m:r>
-        <m:r>
-          <w:rPr>
-            <w:rFonts w:ascii="Cambria Math" w:eastAsiaTheme="minorEastAsia" w:hAnsi="Cambria Math"/>
-            <w:sz w:val="18"/>
-            <w:szCs w:val="18"/>
-            <w:lang w:val="en-US"/>
-          </w:rPr>
-          <m:t>-k,</m:t>
+          <m:t>=T-k,</m:t>
         </m:r>
         <m:sSub>
           <m:sSubPr>
@@ -2839,16 +2789,7 @@
               <w:szCs w:val="18"/>
               <w:lang w:val="en-US"/>
             </w:rPr>
-            <m:t>=jk</m:t>
-          </m:r>
-          <m:r>
-            <w:rPr>
-              <w:rFonts w:ascii="Cambria Math" w:eastAsiaTheme="minorEastAsia" w:hAnsi="Cambria Math"/>
-              <w:sz w:val="18"/>
-              <w:szCs w:val="18"/>
-              <w:lang w:val="en-US"/>
-            </w:rPr>
-            <m:t xml:space="preserve">    </m:t>
+            <m:t xml:space="preserve">=jk    </m:t>
           </m:r>
           <m:r>
             <m:rPr>
@@ -2921,15 +2862,7 @@
           <w:szCs w:val="18"/>
           <w:lang w:val="en-US"/>
         </w:rPr>
-        <w:t>The set of nodes that will arise in intersecting lines</w:t>
-      </w:r>
-      <w:r>
-        <w:rPr>
-          <w:sz w:val="18"/>
-          <w:szCs w:val="18"/>
-          <w:lang w:val="en-US"/>
-        </w:rPr>
-        <w:t xml:space="preserve"> </w:t>
+        <w:t xml:space="preserve">The set of nodes that will arise in intersecting lines </w:t>
       </w:r>
       <w:r>
         <w:rPr>
@@ -4642,7 +4575,6 @@
           <w:szCs w:val="18"/>
           <w:lang w:val="en-US"/>
         </w:rPr>
-        <w:lastRenderedPageBreak/>
         <w:t>Full approximation:</w:t>
       </w:r>
     </w:p>
@@ -4790,16 +4722,7 @@
               <w:szCs w:val="18"/>
               <w:lang w:val="en-US"/>
             </w:rPr>
-            <m:t xml:space="preserve"> </m:t>
-          </m:r>
-          <m:r>
-            <w:rPr>
-              <w:rFonts w:ascii="Cambria Math" w:eastAsiaTheme="minorEastAsia" w:hAnsi="Cambria Math"/>
-              <w:sz w:val="18"/>
-              <w:szCs w:val="18"/>
-              <w:lang w:val="en-US"/>
-            </w:rPr>
-            <m:t>=</m:t>
+            <m:t xml:space="preserve"> =</m:t>
           </m:r>
           <m:f>
             <m:fPr>
@@ -6668,15 +6591,7 @@
                   <w:sz w:val="18"/>
                   <w:szCs w:val="18"/>
                 </w:rPr>
-                <m:t>k</m:t>
-              </m:r>
-              <m:r>
-                <w:rPr>
-                  <w:rFonts w:ascii="Cambria Math" w:hAnsi="Cambria Math"/>
-                  <w:sz w:val="18"/>
-                  <w:szCs w:val="18"/>
-                </w:rPr>
-                <m:t>a</m:t>
+                <m:t>ka</m:t>
               </m:r>
             </m:num>
             <m:den>
@@ -7099,15 +7014,7 @@
                   <w:sz w:val="18"/>
                   <w:szCs w:val="18"/>
                 </w:rPr>
-                <m:t>k</m:t>
-              </m:r>
-              <m:r>
-                <w:rPr>
-                  <w:rFonts w:ascii="Cambria Math" w:hAnsi="Cambria Math"/>
-                  <w:sz w:val="18"/>
-                  <w:szCs w:val="18"/>
-                </w:rPr>
-                <m:t>b</m:t>
+                <m:t>kb</m:t>
               </m:r>
             </m:num>
             <m:den>
@@ -8227,7 +8134,16 @@
                   <w:szCs w:val="18"/>
                   <w:lang w:val="en-US"/>
                 </w:rPr>
-                <m:t>4h</m:t>
+                <m:t>4</m:t>
+              </m:r>
+              <m:r>
+                <w:rPr>
+                  <w:rFonts w:ascii="Cambria Math" w:eastAsiaTheme="minorEastAsia" w:hAnsi="Cambria Math"/>
+                  <w:sz w:val="18"/>
+                  <w:szCs w:val="18"/>
+                  <w:lang w:val="en-US"/>
+                </w:rPr>
+                <m:t>h</m:t>
               </m:r>
             </m:den>
           </m:f>
@@ -8315,7 +8231,16 @@
                   <w:szCs w:val="18"/>
                   <w:lang w:val="en-US"/>
                 </w:rPr>
-                <m:t>4h</m:t>
+                <m:t>4</m:t>
+              </m:r>
+              <m:r>
+                <w:rPr>
+                  <w:rFonts w:ascii="Cambria Math" w:eastAsiaTheme="minorEastAsia" w:hAnsi="Cambria Math"/>
+                  <w:sz w:val="18"/>
+                  <w:szCs w:val="18"/>
+                  <w:lang w:val="en-US"/>
+                </w:rPr>
+                <m:t>h</m:t>
               </m:r>
             </m:den>
           </m:f>
@@ -8403,7 +8328,16 @@
                   <w:szCs w:val="18"/>
                   <w:lang w:val="en-US"/>
                 </w:rPr>
-                <m:t>4h</m:t>
+                <m:t>4</m:t>
+              </m:r>
+              <m:r>
+                <w:rPr>
+                  <w:rFonts w:ascii="Cambria Math" w:eastAsiaTheme="minorEastAsia" w:hAnsi="Cambria Math"/>
+                  <w:sz w:val="18"/>
+                  <w:szCs w:val="18"/>
+                  <w:lang w:val="en-US"/>
+                </w:rPr>
+                <m:t>h</m:t>
               </m:r>
             </m:den>
           </m:f>
@@ -8491,7 +8425,16 @@
                   <w:szCs w:val="18"/>
                   <w:lang w:val="en-US"/>
                 </w:rPr>
-                <m:t>4h</m:t>
+                <m:t>4</m:t>
+              </m:r>
+              <m:r>
+                <w:rPr>
+                  <w:rFonts w:ascii="Cambria Math" w:eastAsiaTheme="minorEastAsia" w:hAnsi="Cambria Math"/>
+                  <w:sz w:val="18"/>
+                  <w:szCs w:val="18"/>
+                  <w:lang w:val="en-US"/>
+                </w:rPr>
+                <m:t>h</m:t>
               </m:r>
             </m:den>
           </m:f>
@@ -8996,7 +8939,16 @@
                   <w:szCs w:val="18"/>
                   <w:lang w:val="en-US"/>
                 </w:rPr>
-                <m:t>4h</m:t>
+                <m:t>4</m:t>
+              </m:r>
+              <m:r>
+                <w:rPr>
+                  <w:rFonts w:ascii="Cambria Math" w:eastAsiaTheme="minorEastAsia" w:hAnsi="Cambria Math"/>
+                  <w:sz w:val="18"/>
+                  <w:szCs w:val="18"/>
+                  <w:lang w:val="en-US"/>
+                </w:rPr>
+                <m:t>h</m:t>
               </m:r>
             </m:den>
           </m:f>
@@ -9084,7 +9036,16 @@
                   <w:szCs w:val="18"/>
                   <w:lang w:val="en-US"/>
                 </w:rPr>
-                <m:t>4h</m:t>
+                <m:t>4</m:t>
+              </m:r>
+              <m:r>
+                <w:rPr>
+                  <w:rFonts w:ascii="Cambria Math" w:eastAsiaTheme="minorEastAsia" w:hAnsi="Cambria Math"/>
+                  <w:sz w:val="18"/>
+                  <w:szCs w:val="18"/>
+                  <w:lang w:val="en-US"/>
+                </w:rPr>
+                <m:t>h</m:t>
               </m:r>
             </m:den>
           </m:f>
@@ -9585,7 +9546,16 @@
                   <w:szCs w:val="18"/>
                   <w:lang w:val="en-US"/>
                 </w:rPr>
-                <m:t>4h</m:t>
+                <m:t>4</m:t>
+              </m:r>
+              <m:r>
+                <w:rPr>
+                  <w:rFonts w:ascii="Cambria Math" w:eastAsiaTheme="minorEastAsia" w:hAnsi="Cambria Math"/>
+                  <w:sz w:val="18"/>
+                  <w:szCs w:val="18"/>
+                  <w:lang w:val="en-US"/>
+                </w:rPr>
+                <m:t>h</m:t>
               </m:r>
             </m:den>
           </m:f>
@@ -9673,7 +9643,16 @@
                   <w:szCs w:val="18"/>
                   <w:lang w:val="en-US"/>
                 </w:rPr>
-                <m:t>4h</m:t>
+                <m:t>4</m:t>
+              </m:r>
+              <m:r>
+                <w:rPr>
+                  <w:rFonts w:ascii="Cambria Math" w:eastAsiaTheme="minorEastAsia" w:hAnsi="Cambria Math"/>
+                  <w:sz w:val="18"/>
+                  <w:szCs w:val="18"/>
+                  <w:lang w:val="en-US"/>
+                </w:rPr>
+                <m:t>h</m:t>
               </m:r>
             </m:den>
           </m:f>
@@ -9863,7 +9842,16 @@
                       <w:szCs w:val="18"/>
                       <w:lang w:val="en-US"/>
                     </w:rPr>
-                    <m:t>4h</m:t>
+                    <m:t>4</m:t>
+                  </m:r>
+                  <m:r>
+                    <w:rPr>
+                      <w:rFonts w:ascii="Cambria Math" w:eastAsiaTheme="minorEastAsia" w:hAnsi="Cambria Math"/>
+                      <w:sz w:val="18"/>
+                      <w:szCs w:val="18"/>
+                      <w:lang w:val="en-US"/>
+                    </w:rPr>
+                    <m:t>h</m:t>
                   </m:r>
                 </m:den>
               </m:f>
@@ -10176,7 +10164,16 @@
                       <w:szCs w:val="18"/>
                       <w:lang w:val="en-US"/>
                     </w:rPr>
-                    <m:t>4h</m:t>
+                    <m:t>4</m:t>
+                  </m:r>
+                  <m:r>
+                    <w:rPr>
+                      <w:rFonts w:ascii="Cambria Math" w:eastAsiaTheme="minorEastAsia" w:hAnsi="Cambria Math"/>
+                      <w:sz w:val="18"/>
+                      <w:szCs w:val="18"/>
+                      <w:lang w:val="en-US"/>
+                    </w:rPr>
+                    <m:t>h</m:t>
                   </m:r>
                 </m:den>
               </m:f>
@@ -10354,7 +10351,16 @@
                       <w:szCs w:val="18"/>
                       <w:lang w:val="en-US"/>
                     </w:rPr>
-                    <m:t>4h</m:t>
+                    <m:t>4</m:t>
+                  </m:r>
+                  <m:r>
+                    <w:rPr>
+                      <w:rFonts w:ascii="Cambria Math" w:eastAsiaTheme="minorEastAsia" w:hAnsi="Cambria Math"/>
+                      <w:sz w:val="18"/>
+                      <w:szCs w:val="18"/>
+                      <w:lang w:val="en-US"/>
+                    </w:rPr>
+                    <m:t>h</m:t>
                   </m:r>
                 </m:den>
               </m:f>
@@ -10435,16 +10441,7 @@
                   <w:szCs w:val="18"/>
                   <w:lang w:val="en-US"/>
                 </w:rPr>
-                <m:t>1</m:t>
-              </m:r>
-              <m:r>
-                <w:rPr>
-                  <w:rFonts w:ascii="Cambria Math" w:eastAsiaTheme="minorEastAsia" w:hAnsi="Cambria Math"/>
-                  <w:sz w:val="18"/>
-                  <w:szCs w:val="18"/>
-                  <w:lang w:val="en-US"/>
-                </w:rPr>
-                <m:t>-</m:t>
+                <m:t>1-</m:t>
               </m:r>
               <m:f>
                 <m:fPr>
@@ -10679,7 +10676,16 @@
                       <w:szCs w:val="18"/>
                       <w:lang w:val="en-US"/>
                     </w:rPr>
-                    <m:t>4h</m:t>
+                    <m:t>4</m:t>
+                  </m:r>
+                  <m:r>
+                    <w:rPr>
+                      <w:rFonts w:ascii="Cambria Math" w:eastAsiaTheme="minorEastAsia" w:hAnsi="Cambria Math"/>
+                      <w:sz w:val="18"/>
+                      <w:szCs w:val="18"/>
+                      <w:lang w:val="en-US"/>
+                    </w:rPr>
+                    <m:t>h</m:t>
                   </m:r>
                 </m:den>
               </m:f>
@@ -11216,7 +11222,15 @@
                   <w:sz w:val="18"/>
                   <w:szCs w:val="18"/>
                 </w:rPr>
-                <m:t>2h</m:t>
+                <m:t>2</m:t>
+              </m:r>
+              <m:r>
+                <w:rPr>
+                  <w:rFonts w:ascii="Cambria Math" w:hAnsi="Cambria Math"/>
+                  <w:sz w:val="18"/>
+                  <w:szCs w:val="18"/>
+                </w:rPr>
+                <m:t>h</m:t>
               </m:r>
             </m:den>
           </m:f>
@@ -11303,7 +11317,15 @@
                   <w:sz w:val="18"/>
                   <w:szCs w:val="18"/>
                 </w:rPr>
-                <m:t>2h</m:t>
+                <m:t>2</m:t>
+              </m:r>
+              <m:r>
+                <w:rPr>
+                  <w:rFonts w:ascii="Cambria Math" w:hAnsi="Cambria Math"/>
+                  <w:sz w:val="18"/>
+                  <w:szCs w:val="18"/>
+                </w:rPr>
+                <m:t>h</m:t>
               </m:r>
             </m:den>
           </m:f>
@@ -11390,7 +11412,15 @@
                   <w:sz w:val="18"/>
                   <w:szCs w:val="18"/>
                 </w:rPr>
-                <m:t>2h</m:t>
+                <m:t>2</m:t>
+              </m:r>
+              <m:r>
+                <w:rPr>
+                  <w:rFonts w:ascii="Cambria Math" w:hAnsi="Cambria Math"/>
+                  <w:sz w:val="18"/>
+                  <w:szCs w:val="18"/>
+                </w:rPr>
+                <m:t>h</m:t>
               </m:r>
             </m:den>
           </m:f>
@@ -11477,7 +11507,15 @@
                   <w:sz w:val="18"/>
                   <w:szCs w:val="18"/>
                 </w:rPr>
-                <m:t>2h</m:t>
+                <m:t>2</m:t>
+              </m:r>
+              <m:r>
+                <w:rPr>
+                  <w:rFonts w:ascii="Cambria Math" w:hAnsi="Cambria Math"/>
+                  <w:sz w:val="18"/>
+                  <w:szCs w:val="18"/>
+                </w:rPr>
+                <m:t>h</m:t>
               </m:r>
             </m:den>
           </m:f>
@@ -11816,7 +11854,15 @@
                   <w:sz w:val="18"/>
                   <w:szCs w:val="18"/>
                 </w:rPr>
-                <m:t>2h</m:t>
+                <m:t>2</m:t>
+              </m:r>
+              <m:r>
+                <w:rPr>
+                  <w:rFonts w:ascii="Cambria Math" w:hAnsi="Cambria Math"/>
+                  <w:sz w:val="18"/>
+                  <w:szCs w:val="18"/>
+                </w:rPr>
+                <m:t>h</m:t>
               </m:r>
             </m:den>
           </m:f>
@@ -11903,7 +11949,15 @@
                   <w:sz w:val="18"/>
                   <w:szCs w:val="18"/>
                 </w:rPr>
-                <m:t>2h</m:t>
+                <m:t>2</m:t>
+              </m:r>
+              <m:r>
+                <w:rPr>
+                  <w:rFonts w:ascii="Cambria Math" w:hAnsi="Cambria Math"/>
+                  <w:sz w:val="18"/>
+                  <w:szCs w:val="18"/>
+                </w:rPr>
+                <m:t>h</m:t>
               </m:r>
             </m:den>
           </m:f>
@@ -11989,7 +12043,15 @@
                   <w:sz w:val="18"/>
                   <w:szCs w:val="18"/>
                 </w:rPr>
-                <m:t>2h</m:t>
+                <m:t>2</m:t>
+              </m:r>
+              <m:r>
+                <w:rPr>
+                  <w:rFonts w:ascii="Cambria Math" w:hAnsi="Cambria Math"/>
+                  <w:sz w:val="18"/>
+                  <w:szCs w:val="18"/>
+                </w:rPr>
+                <m:t>h</m:t>
               </m:r>
             </m:den>
           </m:f>
@@ -12076,7 +12138,15 @@
                   <w:sz w:val="18"/>
                   <w:szCs w:val="18"/>
                 </w:rPr>
-                <m:t>2h</m:t>
+                <m:t>2</m:t>
+              </m:r>
+              <m:r>
+                <w:rPr>
+                  <w:rFonts w:ascii="Cambria Math" w:hAnsi="Cambria Math"/>
+                  <w:sz w:val="18"/>
+                  <w:szCs w:val="18"/>
+                </w:rPr>
+                <m:t>h</m:t>
               </m:r>
             </m:den>
           </m:f>
@@ -12295,7 +12365,15 @@
                       <w:sz w:val="18"/>
                       <w:szCs w:val="18"/>
                     </w:rPr>
-                    <m:t>2h</m:t>
+                    <m:t>2</m:t>
+                  </m:r>
+                  <m:r>
+                    <w:rPr>
+                      <w:rFonts w:ascii="Cambria Math" w:hAnsi="Cambria Math"/>
+                      <w:sz w:val="18"/>
+                      <w:szCs w:val="18"/>
+                    </w:rPr>
+                    <m:t>h</m:t>
                   </m:r>
                 </m:den>
               </m:f>
@@ -12384,7 +12462,15 @@
                   <w:sz w:val="18"/>
                   <w:szCs w:val="18"/>
                 </w:rPr>
-                <m:t>2h</m:t>
+                <m:t>2</m:t>
+              </m:r>
+              <m:r>
+                <w:rPr>
+                  <w:rFonts w:ascii="Cambria Math" w:hAnsi="Cambria Math"/>
+                  <w:sz w:val="18"/>
+                  <w:szCs w:val="18"/>
+                </w:rPr>
+                <m:t>h</m:t>
               </m:r>
             </m:den>
           </m:f>
@@ -12479,7 +12565,15 @@
                   <w:sz w:val="18"/>
                   <w:szCs w:val="18"/>
                 </w:rPr>
-                <m:t>2h</m:t>
+                <m:t>2</m:t>
+              </m:r>
+              <m:r>
+                <w:rPr>
+                  <w:rFonts w:ascii="Cambria Math" w:hAnsi="Cambria Math"/>
+                  <w:sz w:val="18"/>
+                  <w:szCs w:val="18"/>
+                </w:rPr>
+                <m:t>h</m:t>
               </m:r>
             </m:den>
           </m:f>
@@ -12565,7 +12659,15 @@
                   <w:sz w:val="18"/>
                   <w:szCs w:val="18"/>
                 </w:rPr>
-                <m:t>2h</m:t>
+                <m:t>2</m:t>
+              </m:r>
+              <m:r>
+                <w:rPr>
+                  <w:rFonts w:ascii="Cambria Math" w:hAnsi="Cambria Math"/>
+                  <w:sz w:val="18"/>
+                  <w:szCs w:val="18"/>
+                </w:rPr>
+                <m:t>h</m:t>
               </m:r>
             </m:den>
           </m:f>
@@ -12750,7 +12852,15 @@
                   <w:sz w:val="18"/>
                   <w:szCs w:val="18"/>
                 </w:rPr>
-                <m:t>2h</m:t>
+                <m:t>2</m:t>
+              </m:r>
+              <m:r>
+                <w:rPr>
+                  <w:rFonts w:ascii="Cambria Math" w:hAnsi="Cambria Math"/>
+                  <w:sz w:val="18"/>
+                  <w:szCs w:val="18"/>
+                </w:rPr>
+                <m:t>h</m:t>
               </m:r>
             </m:den>
           </m:f>
@@ -13039,7 +13149,15 @@
                   <w:sz w:val="18"/>
                   <w:szCs w:val="18"/>
                 </w:rPr>
-                <m:t>2h</m:t>
+                <m:t>2</m:t>
+              </m:r>
+              <m:r>
+                <w:rPr>
+                  <w:rFonts w:ascii="Cambria Math" w:hAnsi="Cambria Math"/>
+                  <w:sz w:val="18"/>
+                  <w:szCs w:val="18"/>
+                </w:rPr>
+                <m:t>h</m:t>
               </m:r>
             </m:den>
           </m:f>
@@ -13126,7 +13244,15 @@
                   <w:sz w:val="18"/>
                   <w:szCs w:val="18"/>
                 </w:rPr>
-                <m:t>2h</m:t>
+                <m:t>2</m:t>
+              </m:r>
+              <m:r>
+                <w:rPr>
+                  <w:rFonts w:ascii="Cambria Math" w:hAnsi="Cambria Math"/>
+                  <w:sz w:val="18"/>
+                  <w:szCs w:val="18"/>
+                </w:rPr>
+                <m:t>h</m:t>
               </m:r>
             </m:den>
           </m:f>
@@ -13213,7 +13339,15 @@
                   <w:sz w:val="18"/>
                   <w:szCs w:val="18"/>
                 </w:rPr>
-                <m:t>2h</m:t>
+                <m:t>2</m:t>
+              </m:r>
+              <m:r>
+                <w:rPr>
+                  <w:rFonts w:ascii="Cambria Math" w:hAnsi="Cambria Math"/>
+                  <w:sz w:val="18"/>
+                  <w:szCs w:val="18"/>
+                </w:rPr>
+                <m:t>h</m:t>
               </m:r>
             </m:den>
           </m:f>
@@ -13300,7 +13434,15 @@
                   <w:sz w:val="18"/>
                   <w:szCs w:val="18"/>
                 </w:rPr>
-                <m:t>2h</m:t>
+                <m:t>2</m:t>
+              </m:r>
+              <m:r>
+                <w:rPr>
+                  <w:rFonts w:ascii="Cambria Math" w:hAnsi="Cambria Math"/>
+                  <w:sz w:val="18"/>
+                  <w:szCs w:val="18"/>
+                </w:rPr>
+                <m:t>h</m:t>
               </m:r>
             </m:den>
           </m:f>
@@ -13417,7 +13559,15 @@
                   <w:sz w:val="18"/>
                   <w:szCs w:val="18"/>
                 </w:rPr>
-                <m:t>2h</m:t>
+                <m:t>2</m:t>
+              </m:r>
+              <m:r>
+                <w:rPr>
+                  <w:rFonts w:ascii="Cambria Math" w:hAnsi="Cambria Math"/>
+                  <w:sz w:val="18"/>
+                  <w:szCs w:val="18"/>
+                </w:rPr>
+                <m:t>h</m:t>
               </m:r>
             </m:den>
           </m:f>
@@ -13504,7 +13654,15 @@
                   <w:sz w:val="18"/>
                   <w:szCs w:val="18"/>
                 </w:rPr>
-                <m:t>2h</m:t>
+                <m:t>2</m:t>
+              </m:r>
+              <m:r>
+                <w:rPr>
+                  <w:rFonts w:ascii="Cambria Math" w:hAnsi="Cambria Math"/>
+                  <w:sz w:val="18"/>
+                  <w:szCs w:val="18"/>
+                </w:rPr>
+                <m:t>h</m:t>
               </m:r>
             </m:den>
           </m:f>
@@ -13590,7 +13748,15 @@
                   <w:sz w:val="18"/>
                   <w:szCs w:val="18"/>
                 </w:rPr>
-                <m:t>2h</m:t>
+                <m:t>2</m:t>
+              </m:r>
+              <m:r>
+                <w:rPr>
+                  <w:rFonts w:ascii="Cambria Math" w:hAnsi="Cambria Math"/>
+                  <w:sz w:val="18"/>
+                  <w:szCs w:val="18"/>
+                </w:rPr>
+                <m:t>h</m:t>
               </m:r>
             </m:den>
           </m:f>
@@ -13676,7 +13842,15 @@
                   <w:sz w:val="18"/>
                   <w:szCs w:val="18"/>
                 </w:rPr>
-                <m:t>2h</m:t>
+                <m:t>2</m:t>
+              </m:r>
+              <m:r>
+                <w:rPr>
+                  <w:rFonts w:ascii="Cambria Math" w:hAnsi="Cambria Math"/>
+                  <w:sz w:val="18"/>
+                  <w:szCs w:val="18"/>
+                </w:rPr>
+                <m:t>h</m:t>
               </m:r>
             </m:den>
           </m:f>
@@ -14306,7 +14480,15 @@
                             <w:sz w:val="18"/>
                             <w:szCs w:val="18"/>
                           </w:rPr>
-                          <m:t>2h</m:t>
+                          <m:t>2</m:t>
+                        </m:r>
+                        <m:r>
+                          <w:rPr>
+                            <w:rFonts w:ascii="Cambria Math" w:hAnsi="Cambria Math"/>
+                            <w:sz w:val="18"/>
+                            <w:szCs w:val="18"/>
+                          </w:rPr>
+                          <m:t>h</m:t>
                         </m:r>
                       </m:den>
                     </m:f>
@@ -14349,7 +14531,15 @@
                             <w:sz w:val="18"/>
                             <w:szCs w:val="18"/>
                           </w:rPr>
-                          <m:t>2h</m:t>
+                          <m:t>2</m:t>
+                        </m:r>
+                        <m:r>
+                          <w:rPr>
+                            <w:rFonts w:ascii="Cambria Math" w:hAnsi="Cambria Math"/>
+                            <w:sz w:val="18"/>
+                            <w:szCs w:val="18"/>
+                          </w:rPr>
+                          <m:t>h</m:t>
                         </m:r>
                       </m:den>
                     </m:f>
@@ -14550,7 +14740,16 @@
                             <w:szCs w:val="18"/>
                             <w:lang w:val="en-US"/>
                           </w:rPr>
-                          <m:t>4h</m:t>
+                          <m:t>4</m:t>
+                        </m:r>
+                        <m:r>
+                          <w:rPr>
+                            <w:rFonts w:ascii="Cambria Math" w:eastAsiaTheme="minorEastAsia" w:hAnsi="Cambria Math"/>
+                            <w:sz w:val="18"/>
+                            <w:szCs w:val="18"/>
+                            <w:lang w:val="en-US"/>
+                          </w:rPr>
+                          <m:t>h</m:t>
                         </m:r>
                       </m:den>
                     </m:f>
@@ -14755,7 +14954,16 @@
                             <w:szCs w:val="18"/>
                             <w:lang w:val="en-US"/>
                           </w:rPr>
-                          <m:t>4h</m:t>
+                          <m:t>4</m:t>
+                        </m:r>
+                        <m:r>
+                          <w:rPr>
+                            <w:rFonts w:ascii="Cambria Math" w:eastAsiaTheme="minorEastAsia" w:hAnsi="Cambria Math"/>
+                            <w:sz w:val="18"/>
+                            <w:szCs w:val="18"/>
+                            <w:lang w:val="en-US"/>
+                          </w:rPr>
+                          <m:t>h</m:t>
                         </m:r>
                       </m:den>
                     </m:f>
@@ -14965,7 +15173,16 @@
                             <w:szCs w:val="18"/>
                             <w:lang w:val="en-US"/>
                           </w:rPr>
-                          <m:t>4h</m:t>
+                          <m:t>4</m:t>
+                        </m:r>
+                        <m:r>
+                          <w:rPr>
+                            <w:rFonts w:ascii="Cambria Math" w:eastAsiaTheme="minorEastAsia" w:hAnsi="Cambria Math"/>
+                            <w:sz w:val="18"/>
+                            <w:szCs w:val="18"/>
+                            <w:lang w:val="en-US"/>
+                          </w:rPr>
+                          <m:t>h</m:t>
                         </m:r>
                       </m:den>
                     </m:f>
@@ -15170,7 +15387,16 @@
                             <w:szCs w:val="18"/>
                             <w:lang w:val="en-US"/>
                           </w:rPr>
-                          <m:t>4h</m:t>
+                          <m:t>4</m:t>
+                        </m:r>
+                        <m:r>
+                          <w:rPr>
+                            <w:rFonts w:ascii="Cambria Math" w:eastAsiaTheme="minorEastAsia" w:hAnsi="Cambria Math"/>
+                            <w:sz w:val="18"/>
+                            <w:szCs w:val="18"/>
+                            <w:lang w:val="en-US"/>
+                          </w:rPr>
+                          <m:t>h</m:t>
                         </m:r>
                       </m:den>
                     </m:f>
@@ -15513,7 +15739,16 @@
                             <w:szCs w:val="18"/>
                             <w:lang w:val="en-US"/>
                           </w:rPr>
-                          <m:t>4h</m:t>
+                          <m:t>4</m:t>
+                        </m:r>
+                        <m:r>
+                          <w:rPr>
+                            <w:rFonts w:ascii="Cambria Math" w:eastAsiaTheme="minorEastAsia" w:hAnsi="Cambria Math"/>
+                            <w:sz w:val="18"/>
+                            <w:szCs w:val="18"/>
+                            <w:lang w:val="en-US"/>
+                          </w:rPr>
+                          <m:t>h</m:t>
                         </m:r>
                       </m:den>
                     </m:f>
@@ -15718,7 +15953,16 @@
                             <w:szCs w:val="18"/>
                             <w:lang w:val="en-US"/>
                           </w:rPr>
-                          <m:t>4h</m:t>
+                          <m:t>4</m:t>
+                        </m:r>
+                        <m:r>
+                          <w:rPr>
+                            <w:rFonts w:ascii="Cambria Math" w:eastAsiaTheme="minorEastAsia" w:hAnsi="Cambria Math"/>
+                            <w:sz w:val="18"/>
+                            <w:szCs w:val="18"/>
+                            <w:lang w:val="en-US"/>
+                          </w:rPr>
+                          <m:t>h</m:t>
                         </m:r>
                       </m:den>
                     </m:f>
@@ -15852,7 +16096,15 @@
                             <w:sz w:val="18"/>
                             <w:szCs w:val="18"/>
                           </w:rPr>
-                          <m:t>2h</m:t>
+                          <m:t>2</m:t>
+                        </m:r>
+                        <m:r>
+                          <w:rPr>
+                            <w:rFonts w:ascii="Cambria Math" w:hAnsi="Cambria Math"/>
+                            <w:sz w:val="18"/>
+                            <w:szCs w:val="18"/>
+                          </w:rPr>
+                          <m:t>h</m:t>
                         </m:r>
                       </m:den>
                     </m:f>
@@ -15895,7 +16147,15 @@
                             <w:sz w:val="18"/>
                             <w:szCs w:val="18"/>
                           </w:rPr>
-                          <m:t>2h</m:t>
+                          <m:t>2</m:t>
+                        </m:r>
+                        <m:r>
+                          <w:rPr>
+                            <w:rFonts w:ascii="Cambria Math" w:hAnsi="Cambria Math"/>
+                            <w:sz w:val="18"/>
+                            <w:szCs w:val="18"/>
+                          </w:rPr>
+                          <m:t>h</m:t>
                         </m:r>
                       </m:den>
                     </m:f>
@@ -16001,7 +16261,15 @@
                             <w:sz w:val="18"/>
                             <w:szCs w:val="18"/>
                           </w:rPr>
-                          <m:t>2h</m:t>
+                          <m:t>2</m:t>
+                        </m:r>
+                        <m:r>
+                          <w:rPr>
+                            <w:rFonts w:ascii="Cambria Math" w:hAnsi="Cambria Math"/>
+                            <w:sz w:val="18"/>
+                            <w:szCs w:val="18"/>
+                          </w:rPr>
+                          <m:t>h</m:t>
                         </m:r>
                       </m:den>
                     </m:f>
@@ -16035,7 +16303,15 @@
                             <w:sz w:val="18"/>
                             <w:szCs w:val="18"/>
                           </w:rPr>
-                          <m:t>2h</m:t>
+                          <m:t>2</m:t>
+                        </m:r>
+                        <m:r>
+                          <w:rPr>
+                            <w:rFonts w:ascii="Cambria Math" w:hAnsi="Cambria Math"/>
+                            <w:sz w:val="18"/>
+                            <w:szCs w:val="18"/>
+                          </w:rPr>
+                          <m:t>h</m:t>
                         </m:r>
                       </m:den>
                     </m:f>
@@ -16228,7 +16504,16 @@
                             <w:szCs w:val="18"/>
                             <w:lang w:val="en-US"/>
                           </w:rPr>
-                          <m:t>4h</m:t>
+                          <m:t>4</m:t>
+                        </m:r>
+                        <m:r>
+                          <w:rPr>
+                            <w:rFonts w:ascii="Cambria Math" w:eastAsiaTheme="minorEastAsia" w:hAnsi="Cambria Math"/>
+                            <w:sz w:val="18"/>
+                            <w:szCs w:val="18"/>
+                            <w:lang w:val="en-US"/>
+                          </w:rPr>
+                          <m:t>h</m:t>
                         </m:r>
                       </m:den>
                     </m:f>
@@ -16427,7 +16712,16 @@
                             <w:szCs w:val="18"/>
                             <w:lang w:val="en-US"/>
                           </w:rPr>
-                          <m:t>4h</m:t>
+                          <m:t>4</m:t>
+                        </m:r>
+                        <m:r>
+                          <w:rPr>
+                            <w:rFonts w:ascii="Cambria Math" w:eastAsiaTheme="minorEastAsia" w:hAnsi="Cambria Math"/>
+                            <w:sz w:val="18"/>
+                            <w:szCs w:val="18"/>
+                            <w:lang w:val="en-US"/>
+                          </w:rPr>
+                          <m:t>h</m:t>
                         </m:r>
                       </m:den>
                     </m:f>
@@ -16629,7 +16923,16 @@
                             <w:szCs w:val="18"/>
                             <w:lang w:val="en-US"/>
                           </w:rPr>
-                          <m:t>4h</m:t>
+                          <m:t>4</m:t>
+                        </m:r>
+                        <m:r>
+                          <w:rPr>
+                            <w:rFonts w:ascii="Cambria Math" w:eastAsiaTheme="minorEastAsia" w:hAnsi="Cambria Math"/>
+                            <w:sz w:val="18"/>
+                            <w:szCs w:val="18"/>
+                            <w:lang w:val="en-US"/>
+                          </w:rPr>
+                          <m:t>h</m:t>
                         </m:r>
                       </m:den>
                     </m:f>
@@ -16828,7 +17131,16 @@
                             <w:szCs w:val="18"/>
                             <w:lang w:val="en-US"/>
                           </w:rPr>
-                          <m:t>4h</m:t>
+                          <m:t>4</m:t>
+                        </m:r>
+                        <m:r>
+                          <w:rPr>
+                            <w:rFonts w:ascii="Cambria Math" w:eastAsiaTheme="minorEastAsia" w:hAnsi="Cambria Math"/>
+                            <w:sz w:val="18"/>
+                            <w:szCs w:val="18"/>
+                            <w:lang w:val="en-US"/>
+                          </w:rPr>
+                          <m:t>h</m:t>
                         </m:r>
                       </m:den>
                     </m:f>
@@ -17163,7 +17475,16 @@
                             <w:szCs w:val="18"/>
                             <w:lang w:val="en-US"/>
                           </w:rPr>
-                          <m:t>4h</m:t>
+                          <m:t>4</m:t>
+                        </m:r>
+                        <m:r>
+                          <w:rPr>
+                            <w:rFonts w:ascii="Cambria Math" w:eastAsiaTheme="minorEastAsia" w:hAnsi="Cambria Math"/>
+                            <w:sz w:val="18"/>
+                            <w:szCs w:val="18"/>
+                            <w:lang w:val="en-US"/>
+                          </w:rPr>
+                          <m:t>h</m:t>
                         </m:r>
                       </m:den>
                     </m:f>
@@ -17362,7 +17683,16 @@
                             <w:szCs w:val="18"/>
                             <w:lang w:val="en-US"/>
                           </w:rPr>
-                          <m:t>4h</m:t>
+                          <m:t>4</m:t>
+                        </m:r>
+                        <m:r>
+                          <w:rPr>
+                            <w:rFonts w:ascii="Cambria Math" w:eastAsiaTheme="minorEastAsia" w:hAnsi="Cambria Math"/>
+                            <w:sz w:val="18"/>
+                            <w:szCs w:val="18"/>
+                            <w:lang w:val="en-US"/>
+                          </w:rPr>
+                          <m:t>h</m:t>
                         </m:r>
                       </m:den>
                     </m:f>
@@ -17487,7 +17817,15 @@
                             <w:sz w:val="18"/>
                             <w:szCs w:val="18"/>
                           </w:rPr>
-                          <m:t>2h</m:t>
+                          <m:t>2</m:t>
+                        </m:r>
+                        <m:r>
+                          <w:rPr>
+                            <w:rFonts w:ascii="Cambria Math" w:hAnsi="Cambria Math"/>
+                            <w:sz w:val="18"/>
+                            <w:szCs w:val="18"/>
+                          </w:rPr>
+                          <m:t>h</m:t>
                         </m:r>
                       </m:den>
                     </m:f>
@@ -17539,7 +17877,15 @@
                             <w:sz w:val="18"/>
                             <w:szCs w:val="18"/>
                           </w:rPr>
-                          <m:t>2h</m:t>
+                          <m:t>2</m:t>
+                        </m:r>
+                        <m:r>
+                          <w:rPr>
+                            <w:rFonts w:ascii="Cambria Math" w:hAnsi="Cambria Math"/>
+                            <w:sz w:val="18"/>
+                            <w:szCs w:val="18"/>
+                          </w:rPr>
+                          <m:t>h</m:t>
                         </m:r>
                       </m:den>
                     </m:f>
@@ -18381,14 +18727,6 @@
                 </m:mPr>
                 <m:mr>
                   <m:e>
-                    <m:r>
-                      <w:rPr>
-                        <w:rFonts w:ascii="Cambria Math" w:hAnsi="Cambria Math"/>
-                        <w:sz w:val="18"/>
-                        <w:szCs w:val="18"/>
-                      </w:rPr>
-                      <m:t>+</m:t>
-                    </m:r>
                     <m:sSub>
                       <m:sSubPr>
                         <m:ctrlPr>

</xml_diff>

<commit_message>
Adjustments in EDM math solutions
Addition of notification table
</commit_message>
<xml_diff>
--- a/docu/EDM_linear_Cranck-Nicolson.docx
+++ b/docu/EDM_linear_Cranck-Nicolson.docx
@@ -28,6 +28,777 @@
         <w:t>del with Linear isotherm</w:t>
       </w:r>
     </w:p>
+    <w:p>
+      <w:pPr>
+        <w:rPr>
+          <w:lang w:val="en-US"/>
+        </w:rPr>
+      </w:pPr>
+    </w:p>
+    <w:tbl>
+      <w:tblPr>
+        <w:tblStyle w:val="TableGrid"/>
+        <w:tblW w:w="0" w:type="auto"/>
+        <w:tblLook w:val="04A0" w:firstRow="1" w:lastRow="0" w:firstColumn="1" w:lastColumn="0" w:noHBand="0" w:noVBand="1"/>
+      </w:tblPr>
+      <w:tblGrid>
+        <w:gridCol w:w="1413"/>
+        <w:gridCol w:w="8297"/>
+      </w:tblGrid>
+      <w:tr>
+        <w:tc>
+          <w:tcPr>
+            <w:tcW w:w="1413" w:type="dxa"/>
+            <w:tcBorders>
+              <w:top w:val="single" w:sz="4" w:space="0" w:color="FFFFFF" w:themeColor="background1"/>
+              <w:left w:val="single" w:sz="4" w:space="0" w:color="FFFFFF" w:themeColor="background1"/>
+              <w:bottom w:val="single" w:sz="4" w:space="0" w:color="FFFFFF" w:themeColor="background1"/>
+              <w:right w:val="single" w:sz="4" w:space="0" w:color="FFFFFF" w:themeColor="background1"/>
+            </w:tcBorders>
+          </w:tcPr>
+          <w:p>
+            <w:pPr>
+              <w:rPr>
+                <w:rFonts w:ascii="Calibri Light" w:eastAsia="Times New Roman" w:hAnsi="Calibri Light" w:cs="Times New Roman"/>
+                <w:sz w:val="18"/>
+                <w:szCs w:val="18"/>
+              </w:rPr>
+            </w:pPr>
+            <m:oMathPara>
+              <m:oMath>
+                <m:r>
+                  <w:rPr>
+                    <w:rFonts w:ascii="Cambria Math" w:eastAsiaTheme="minorEastAsia" w:hAnsi="Cambria Math"/>
+                    <w:sz w:val="18"/>
+                    <w:szCs w:val="18"/>
+                    <w:lang w:val="en-US"/>
+                  </w:rPr>
+                  <m:t>c [mg/L]</m:t>
+                </m:r>
+              </m:oMath>
+            </m:oMathPara>
+          </w:p>
+        </w:tc>
+        <w:tc>
+          <w:tcPr>
+            <w:tcW w:w="8297" w:type="dxa"/>
+            <w:tcBorders>
+              <w:top w:val="single" w:sz="4" w:space="0" w:color="FFFFFF" w:themeColor="background1"/>
+              <w:left w:val="single" w:sz="4" w:space="0" w:color="FFFFFF" w:themeColor="background1"/>
+              <w:bottom w:val="single" w:sz="4" w:space="0" w:color="FFFFFF" w:themeColor="background1"/>
+              <w:right w:val="single" w:sz="4" w:space="0" w:color="FFFFFF" w:themeColor="background1"/>
+            </w:tcBorders>
+          </w:tcPr>
+          <w:p>
+            <w:pPr>
+              <w:rPr>
+                <w:rFonts w:ascii="Times New Roman" w:eastAsiaTheme="minorEastAsia" w:hAnsi="Times New Roman" w:cs="Times New Roman"/>
+                <w:sz w:val="18"/>
+                <w:szCs w:val="18"/>
+                <w:lang w:val="en-US" w:eastAsia="cs-CZ"/>
+              </w:rPr>
+            </w:pPr>
+            <w:r>
+              <w:rPr>
+                <w:rFonts w:ascii="Times New Roman" w:eastAsiaTheme="minorEastAsia" w:hAnsi="Times New Roman" w:cs="Times New Roman"/>
+                <w:sz w:val="18"/>
+                <w:szCs w:val="18"/>
+                <w:lang w:val="en-US" w:eastAsia="cs-CZ"/>
+              </w:rPr>
+              <w:t>concentration</w:t>
+            </w:r>
+          </w:p>
+        </w:tc>
+      </w:tr>
+      <w:tr>
+        <w:tc>
+          <w:tcPr>
+            <w:tcW w:w="1413" w:type="dxa"/>
+            <w:tcBorders>
+              <w:top w:val="single" w:sz="4" w:space="0" w:color="FFFFFF" w:themeColor="background1"/>
+              <w:left w:val="single" w:sz="4" w:space="0" w:color="FFFFFF" w:themeColor="background1"/>
+              <w:bottom w:val="single" w:sz="4" w:space="0" w:color="FFFFFF" w:themeColor="background1"/>
+              <w:right w:val="single" w:sz="4" w:space="0" w:color="FFFFFF" w:themeColor="background1"/>
+            </w:tcBorders>
+          </w:tcPr>
+          <w:p>
+            <w:pPr>
+              <w:rPr>
+                <w:rFonts w:ascii="Calibri Light" w:eastAsia="Times New Roman" w:hAnsi="Calibri Light" w:cs="Times New Roman"/>
+                <w:sz w:val="18"/>
+                <w:szCs w:val="18"/>
+              </w:rPr>
+            </w:pPr>
+            <m:oMathPara>
+              <m:oMath>
+                <m:r>
+                  <w:rPr>
+                    <w:rFonts w:ascii="Cambria Math" w:eastAsiaTheme="minorEastAsia" w:hAnsi="Cambria Math"/>
+                    <w:sz w:val="18"/>
+                    <w:szCs w:val="18"/>
+                    <w:lang w:val="en-US"/>
+                  </w:rPr>
+                  <m:t>t [s]</m:t>
+                </m:r>
+              </m:oMath>
+            </m:oMathPara>
+          </w:p>
+        </w:tc>
+        <w:tc>
+          <w:tcPr>
+            <w:tcW w:w="8297" w:type="dxa"/>
+            <w:tcBorders>
+              <w:top w:val="single" w:sz="4" w:space="0" w:color="FFFFFF" w:themeColor="background1"/>
+              <w:left w:val="single" w:sz="4" w:space="0" w:color="FFFFFF" w:themeColor="background1"/>
+              <w:bottom w:val="single" w:sz="4" w:space="0" w:color="FFFFFF" w:themeColor="background1"/>
+              <w:right w:val="single" w:sz="4" w:space="0" w:color="FFFFFF" w:themeColor="background1"/>
+            </w:tcBorders>
+          </w:tcPr>
+          <w:p>
+            <w:pPr>
+              <w:rPr>
+                <w:rFonts w:ascii="Times New Roman" w:eastAsiaTheme="minorEastAsia" w:hAnsi="Times New Roman" w:cs="Times New Roman"/>
+                <w:sz w:val="18"/>
+                <w:szCs w:val="18"/>
+                <w:lang w:val="en-US" w:eastAsia="cs-CZ"/>
+              </w:rPr>
+            </w:pPr>
+            <w:r>
+              <w:rPr>
+                <w:rFonts w:ascii="Times New Roman" w:eastAsiaTheme="minorEastAsia" w:hAnsi="Times New Roman" w:cs="Times New Roman"/>
+                <w:sz w:val="18"/>
+                <w:szCs w:val="18"/>
+                <w:lang w:val="en-US" w:eastAsia="cs-CZ"/>
+              </w:rPr>
+              <w:t>time</w:t>
+            </w:r>
+          </w:p>
+        </w:tc>
+      </w:tr>
+      <w:tr>
+        <w:tc>
+          <w:tcPr>
+            <w:tcW w:w="1413" w:type="dxa"/>
+            <w:tcBorders>
+              <w:top w:val="single" w:sz="4" w:space="0" w:color="FFFFFF" w:themeColor="background1"/>
+              <w:left w:val="single" w:sz="4" w:space="0" w:color="FFFFFF" w:themeColor="background1"/>
+              <w:bottom w:val="single" w:sz="4" w:space="0" w:color="FFFFFF" w:themeColor="background1"/>
+              <w:right w:val="single" w:sz="4" w:space="0" w:color="FFFFFF" w:themeColor="background1"/>
+            </w:tcBorders>
+          </w:tcPr>
+          <w:p>
+            <w:pPr>
+              <w:rPr>
+                <w:rFonts w:ascii="Calibri Light" w:eastAsia="Times New Roman" w:hAnsi="Calibri Light" w:cs="Times New Roman"/>
+                <w:sz w:val="18"/>
+                <w:szCs w:val="18"/>
+              </w:rPr>
+            </w:pPr>
+            <m:oMathPara>
+              <m:oMath>
+                <m:r>
+                  <w:rPr>
+                    <w:rFonts w:ascii="Cambria Math" w:hAnsi="Cambria Math"/>
+                    <w:sz w:val="18"/>
+                    <w:szCs w:val="18"/>
+                  </w:rPr>
+                  <m:t>x [mm]</m:t>
+                </m:r>
+              </m:oMath>
+            </m:oMathPara>
+          </w:p>
+        </w:tc>
+        <w:tc>
+          <w:tcPr>
+            <w:tcW w:w="8297" w:type="dxa"/>
+            <w:tcBorders>
+              <w:top w:val="single" w:sz="4" w:space="0" w:color="FFFFFF" w:themeColor="background1"/>
+              <w:left w:val="single" w:sz="4" w:space="0" w:color="FFFFFF" w:themeColor="background1"/>
+              <w:bottom w:val="single" w:sz="4" w:space="0" w:color="FFFFFF" w:themeColor="background1"/>
+              <w:right w:val="single" w:sz="4" w:space="0" w:color="FFFFFF" w:themeColor="background1"/>
+            </w:tcBorders>
+          </w:tcPr>
+          <w:p>
+            <w:pPr>
+              <w:rPr>
+                <w:rFonts w:ascii="Times New Roman" w:eastAsiaTheme="minorEastAsia" w:hAnsi="Times New Roman" w:cs="Times New Roman"/>
+                <w:sz w:val="18"/>
+                <w:szCs w:val="18"/>
+                <w:lang w:val="en-US" w:eastAsia="cs-CZ"/>
+              </w:rPr>
+            </w:pPr>
+            <w:r>
+              <w:rPr>
+                <w:rFonts w:ascii="Times New Roman" w:eastAsiaTheme="minorEastAsia" w:hAnsi="Times New Roman" w:cs="Times New Roman"/>
+                <w:sz w:val="18"/>
+                <w:szCs w:val="18"/>
+                <w:lang w:val="en-US" w:eastAsia="cs-CZ"/>
+              </w:rPr>
+              <w:t>axial coordinate</w:t>
+            </w:r>
+          </w:p>
+        </w:tc>
+      </w:tr>
+      <w:tr>
+        <w:tc>
+          <w:tcPr>
+            <w:tcW w:w="1413" w:type="dxa"/>
+            <w:tcBorders>
+              <w:top w:val="single" w:sz="4" w:space="0" w:color="FFFFFF" w:themeColor="background1"/>
+              <w:left w:val="single" w:sz="4" w:space="0" w:color="FFFFFF" w:themeColor="background1"/>
+              <w:bottom w:val="single" w:sz="4" w:space="0" w:color="FFFFFF" w:themeColor="background1"/>
+              <w:right w:val="single" w:sz="4" w:space="0" w:color="FFFFFF" w:themeColor="background1"/>
+            </w:tcBorders>
+          </w:tcPr>
+          <w:p>
+            <w:pPr>
+              <w:rPr>
+                <w:rFonts w:ascii="Calibri" w:eastAsia="Calibri" w:hAnsi="Calibri" w:cs="Times New Roman"/>
+                <w:sz w:val="18"/>
+                <w:szCs w:val="18"/>
+              </w:rPr>
+            </w:pPr>
+            <m:oMathPara>
+              <m:oMath>
+                <m:r>
+                  <w:rPr>
+                    <w:rFonts w:ascii="Cambria Math" w:hAnsi="Cambria Math"/>
+                    <w:sz w:val="18"/>
+                    <w:szCs w:val="18"/>
+                    <w:lang w:val="en-US"/>
+                  </w:rPr>
+                  <m:t xml:space="preserve">L </m:t>
+                </m:r>
+                <m:r>
+                  <w:rPr>
+                    <w:rFonts w:ascii="Cambria Math" w:hAnsi="Cambria Math"/>
+                    <w:sz w:val="18"/>
+                    <w:szCs w:val="18"/>
+                  </w:rPr>
+                  <m:t>[mm]</m:t>
+                </m:r>
+              </m:oMath>
+            </m:oMathPara>
+          </w:p>
+        </w:tc>
+        <w:tc>
+          <w:tcPr>
+            <w:tcW w:w="8297" w:type="dxa"/>
+            <w:tcBorders>
+              <w:top w:val="single" w:sz="4" w:space="0" w:color="FFFFFF" w:themeColor="background1"/>
+              <w:left w:val="single" w:sz="4" w:space="0" w:color="FFFFFF" w:themeColor="background1"/>
+              <w:bottom w:val="single" w:sz="4" w:space="0" w:color="FFFFFF" w:themeColor="background1"/>
+              <w:right w:val="single" w:sz="4" w:space="0" w:color="FFFFFF" w:themeColor="background1"/>
+            </w:tcBorders>
+          </w:tcPr>
+          <w:p>
+            <w:pPr>
+              <w:rPr>
+                <w:rFonts w:ascii="Times New Roman" w:eastAsiaTheme="minorEastAsia" w:hAnsi="Times New Roman" w:cs="Times New Roman"/>
+                <w:sz w:val="18"/>
+                <w:szCs w:val="18"/>
+                <w:lang w:val="en-US" w:eastAsia="cs-CZ"/>
+              </w:rPr>
+            </w:pPr>
+            <w:r>
+              <w:rPr>
+                <w:rFonts w:ascii="Times New Roman" w:eastAsiaTheme="minorEastAsia" w:hAnsi="Times New Roman" w:cs="Times New Roman"/>
+                <w:sz w:val="18"/>
+                <w:szCs w:val="18"/>
+                <w:lang w:val="en-US" w:eastAsia="cs-CZ"/>
+              </w:rPr>
+              <w:t>column length</w:t>
+            </w:r>
+          </w:p>
+        </w:tc>
+      </w:tr>
+      <w:tr>
+        <w:tc>
+          <w:tcPr>
+            <w:tcW w:w="1413" w:type="dxa"/>
+            <w:tcBorders>
+              <w:top w:val="single" w:sz="4" w:space="0" w:color="FFFFFF" w:themeColor="background1"/>
+              <w:left w:val="single" w:sz="4" w:space="0" w:color="FFFFFF" w:themeColor="background1"/>
+              <w:bottom w:val="single" w:sz="4" w:space="0" w:color="FFFFFF" w:themeColor="background1"/>
+              <w:right w:val="single" w:sz="4" w:space="0" w:color="FFFFFF" w:themeColor="background1"/>
+            </w:tcBorders>
+          </w:tcPr>
+          <w:p>
+            <w:pPr>
+              <w:rPr>
+                <w:rFonts w:ascii="Calibri" w:eastAsia="Calibri" w:hAnsi="Calibri" w:cs="Times New Roman"/>
+                <w:sz w:val="18"/>
+                <w:szCs w:val="18"/>
+              </w:rPr>
+            </w:pPr>
+            <m:oMathPara>
+              <m:oMath>
+                <m:r>
+                  <w:rPr>
+                    <w:rFonts w:ascii="Cambria Math" w:hAnsi="Cambria Math"/>
+                    <w:sz w:val="18"/>
+                    <w:szCs w:val="18"/>
+                    <w:lang w:val="en-US"/>
+                  </w:rPr>
+                  <m:t xml:space="preserve">T </m:t>
+                </m:r>
+                <m:r>
+                  <w:rPr>
+                    <w:rFonts w:ascii="Cambria Math" w:eastAsiaTheme="minorEastAsia" w:hAnsi="Cambria Math"/>
+                    <w:sz w:val="18"/>
+                    <w:szCs w:val="18"/>
+                    <w:lang w:val="en-US"/>
+                  </w:rPr>
+                  <m:t>[s]</m:t>
+                </m:r>
+              </m:oMath>
+            </m:oMathPara>
+          </w:p>
+        </w:tc>
+        <w:tc>
+          <w:tcPr>
+            <w:tcW w:w="8297" w:type="dxa"/>
+            <w:tcBorders>
+              <w:top w:val="single" w:sz="4" w:space="0" w:color="FFFFFF" w:themeColor="background1"/>
+              <w:left w:val="single" w:sz="4" w:space="0" w:color="FFFFFF" w:themeColor="background1"/>
+              <w:bottom w:val="single" w:sz="4" w:space="0" w:color="FFFFFF" w:themeColor="background1"/>
+              <w:right w:val="single" w:sz="4" w:space="0" w:color="FFFFFF" w:themeColor="background1"/>
+            </w:tcBorders>
+          </w:tcPr>
+          <w:p>
+            <w:pPr>
+              <w:rPr>
+                <w:rFonts w:ascii="Times New Roman" w:eastAsiaTheme="minorEastAsia" w:hAnsi="Times New Roman" w:cs="Times New Roman"/>
+                <w:sz w:val="18"/>
+                <w:szCs w:val="18"/>
+                <w:lang w:val="en-US" w:eastAsia="cs-CZ"/>
+              </w:rPr>
+            </w:pPr>
+            <w:r>
+              <w:rPr>
+                <w:rFonts w:ascii="Times New Roman" w:eastAsiaTheme="minorEastAsia" w:hAnsi="Times New Roman" w:cs="Times New Roman"/>
+                <w:sz w:val="18"/>
+                <w:szCs w:val="18"/>
+                <w:lang w:val="en-US" w:eastAsia="cs-CZ"/>
+              </w:rPr>
+              <w:t>time of experiment</w:t>
+            </w:r>
+          </w:p>
+        </w:tc>
+      </w:tr>
+      <w:tr>
+        <w:tc>
+          <w:tcPr>
+            <w:tcW w:w="1413" w:type="dxa"/>
+            <w:tcBorders>
+              <w:top w:val="single" w:sz="4" w:space="0" w:color="FFFFFF" w:themeColor="background1"/>
+              <w:left w:val="single" w:sz="4" w:space="0" w:color="FFFFFF" w:themeColor="background1"/>
+              <w:bottom w:val="single" w:sz="4" w:space="0" w:color="FFFFFF" w:themeColor="background1"/>
+              <w:right w:val="single" w:sz="4" w:space="0" w:color="FFFFFF" w:themeColor="background1"/>
+            </w:tcBorders>
+          </w:tcPr>
+          <w:p>
+            <w:pPr>
+              <w:rPr>
+                <w:lang w:val="en-US"/>
+              </w:rPr>
+            </w:pPr>
+            <m:oMathPara>
+              <m:oMath>
+                <m:sSub>
+                  <m:sSubPr>
+                    <m:ctrlPr>
+                      <w:rPr>
+                        <w:rFonts w:ascii="Cambria Math" w:hAnsi="Cambria Math"/>
+                        <w:i/>
+                        <w:sz w:val="18"/>
+                        <w:szCs w:val="18"/>
+                      </w:rPr>
+                    </m:ctrlPr>
+                  </m:sSubPr>
+                  <m:e>
+                    <m:r>
+                      <w:rPr>
+                        <w:rFonts w:ascii="Cambria Math" w:hAnsi="Cambria Math"/>
+                        <w:sz w:val="18"/>
+                        <w:szCs w:val="18"/>
+                      </w:rPr>
+                      <m:t>u</m:t>
+                    </m:r>
+                  </m:e>
+                  <m:sub>
+                    <m:r>
+                      <w:rPr>
+                        <w:rFonts w:ascii="Cambria Math" w:hAnsi="Cambria Math"/>
+                        <w:sz w:val="18"/>
+                        <w:szCs w:val="18"/>
+                      </w:rPr>
+                      <m:t>m</m:t>
+                    </m:r>
+                  </m:sub>
+                </m:sSub>
+                <m:r>
+                  <w:rPr>
+                    <w:rFonts w:ascii="Cambria Math" w:eastAsiaTheme="minorEastAsia" w:hAnsi="Cambria Math"/>
+                    <w:sz w:val="18"/>
+                    <w:szCs w:val="18"/>
+                  </w:rPr>
+                  <m:t xml:space="preserve"> [mm/s]</m:t>
+                </m:r>
+              </m:oMath>
+            </m:oMathPara>
+          </w:p>
+        </w:tc>
+        <w:tc>
+          <w:tcPr>
+            <w:tcW w:w="8297" w:type="dxa"/>
+            <w:tcBorders>
+              <w:top w:val="single" w:sz="4" w:space="0" w:color="FFFFFF" w:themeColor="background1"/>
+              <w:left w:val="single" w:sz="4" w:space="0" w:color="FFFFFF" w:themeColor="background1"/>
+              <w:bottom w:val="single" w:sz="4" w:space="0" w:color="FFFFFF" w:themeColor="background1"/>
+              <w:right w:val="single" w:sz="4" w:space="0" w:color="FFFFFF" w:themeColor="background1"/>
+            </w:tcBorders>
+          </w:tcPr>
+          <w:p>
+            <w:pPr>
+              <w:rPr>
+                <w:rFonts w:ascii="Times New Roman" w:eastAsiaTheme="minorEastAsia" w:hAnsi="Times New Roman" w:cs="Times New Roman"/>
+                <w:sz w:val="18"/>
+                <w:szCs w:val="18"/>
+                <w:lang w:val="en-US" w:eastAsia="cs-CZ"/>
+              </w:rPr>
+            </w:pPr>
+            <w:r>
+              <w:rPr>
+                <w:rFonts w:ascii="Times New Roman" w:eastAsiaTheme="minorEastAsia" w:hAnsi="Times New Roman" w:cs="Times New Roman"/>
+                <w:sz w:val="18"/>
+                <w:szCs w:val="18"/>
+                <w:lang w:val="en-US" w:eastAsia="cs-CZ"/>
+              </w:rPr>
+              <w:t>flow speed</w:t>
+            </w:r>
+          </w:p>
+        </w:tc>
+      </w:tr>
+      <w:tr>
+        <w:tc>
+          <w:tcPr>
+            <w:tcW w:w="1413" w:type="dxa"/>
+            <w:tcBorders>
+              <w:top w:val="single" w:sz="4" w:space="0" w:color="FFFFFF" w:themeColor="background1"/>
+              <w:left w:val="single" w:sz="4" w:space="0" w:color="FFFFFF" w:themeColor="background1"/>
+              <w:bottom w:val="single" w:sz="4" w:space="0" w:color="FFFFFF" w:themeColor="background1"/>
+              <w:right w:val="single" w:sz="4" w:space="0" w:color="FFFFFF" w:themeColor="background1"/>
+            </w:tcBorders>
+          </w:tcPr>
+          <w:p>
+            <w:pPr>
+              <w:rPr>
+                <w:lang w:val="en-US"/>
+              </w:rPr>
+            </w:pPr>
+            <m:oMathPara>
+              <m:oMath>
+                <m:sSub>
+                  <m:sSubPr>
+                    <m:ctrlPr>
+                      <w:rPr>
+                        <w:rFonts w:ascii="Cambria Math" w:hAnsi="Cambria Math"/>
+                        <w:i/>
+                        <w:sz w:val="18"/>
+                        <w:szCs w:val="18"/>
+                      </w:rPr>
+                    </m:ctrlPr>
+                  </m:sSubPr>
+                  <m:e>
+                    <m:r>
+                      <w:rPr>
+                        <w:rFonts w:ascii="Cambria Math" w:hAnsi="Cambria Math"/>
+                        <w:sz w:val="18"/>
+                        <w:szCs w:val="18"/>
+                      </w:rPr>
+                      <m:t>D</m:t>
+                    </m:r>
+                  </m:e>
+                  <m:sub>
+                    <m:r>
+                      <w:rPr>
+                        <w:rFonts w:ascii="Cambria Math" w:hAnsi="Cambria Math"/>
+                        <w:sz w:val="18"/>
+                        <w:szCs w:val="18"/>
+                      </w:rPr>
+                      <m:t>ax</m:t>
+                    </m:r>
+                  </m:sub>
+                </m:sSub>
+                <m:r>
+                  <w:rPr>
+                    <w:rFonts w:ascii="Cambria Math" w:eastAsiaTheme="minorEastAsia" w:hAnsi="Cambria Math"/>
+                    <w:sz w:val="18"/>
+                    <w:szCs w:val="18"/>
+                  </w:rPr>
+                  <m:t xml:space="preserve"> </m:t>
+                </m:r>
+                <m:r>
+                  <w:rPr>
+                    <w:rFonts w:ascii="Cambria Math" w:eastAsiaTheme="minorEastAsia" w:hAnsi="Cambria Math"/>
+                    <w:sz w:val="18"/>
+                    <w:szCs w:val="18"/>
+                  </w:rPr>
+                  <m:t>[</m:t>
+                </m:r>
+                <m:sSup>
+                  <m:sSupPr>
+                    <m:ctrlPr>
+                      <w:rPr>
+                        <w:rFonts w:ascii="Cambria Math" w:eastAsiaTheme="minorEastAsia" w:hAnsi="Cambria Math"/>
+                        <w:i/>
+                        <w:sz w:val="18"/>
+                        <w:szCs w:val="18"/>
+                      </w:rPr>
+                    </m:ctrlPr>
+                  </m:sSupPr>
+                  <m:e>
+                    <m:r>
+                      <w:rPr>
+                        <w:rFonts w:ascii="Cambria Math" w:eastAsiaTheme="minorEastAsia" w:hAnsi="Cambria Math"/>
+                        <w:sz w:val="18"/>
+                        <w:szCs w:val="18"/>
+                      </w:rPr>
+                      <m:t>cm</m:t>
+                    </m:r>
+                  </m:e>
+                  <m:sup>
+                    <m:r>
+                      <w:rPr>
+                        <w:rFonts w:ascii="Cambria Math" w:eastAsiaTheme="minorEastAsia" w:hAnsi="Cambria Math"/>
+                        <w:sz w:val="18"/>
+                        <w:szCs w:val="18"/>
+                      </w:rPr>
+                      <m:t>2</m:t>
+                    </m:r>
+                  </m:sup>
+                </m:sSup>
+                <m:r>
+                  <w:rPr>
+                    <w:rFonts w:ascii="Cambria Math" w:eastAsiaTheme="minorEastAsia" w:hAnsi="Cambria Math"/>
+                    <w:sz w:val="18"/>
+                    <w:szCs w:val="18"/>
+                  </w:rPr>
+                  <m:t>/min]</m:t>
+                </m:r>
+              </m:oMath>
+            </m:oMathPara>
+          </w:p>
+        </w:tc>
+        <w:tc>
+          <w:tcPr>
+            <w:tcW w:w="8297" w:type="dxa"/>
+            <w:tcBorders>
+              <w:top w:val="single" w:sz="4" w:space="0" w:color="FFFFFF" w:themeColor="background1"/>
+              <w:left w:val="single" w:sz="4" w:space="0" w:color="FFFFFF" w:themeColor="background1"/>
+              <w:bottom w:val="single" w:sz="4" w:space="0" w:color="FFFFFF" w:themeColor="background1"/>
+              <w:right w:val="single" w:sz="4" w:space="0" w:color="FFFFFF" w:themeColor="background1"/>
+            </w:tcBorders>
+          </w:tcPr>
+          <w:p>
+            <w:pPr>
+              <w:rPr>
+                <w:rFonts w:ascii="Times New Roman" w:eastAsiaTheme="minorEastAsia" w:hAnsi="Times New Roman" w:cs="Times New Roman"/>
+                <w:sz w:val="18"/>
+                <w:szCs w:val="18"/>
+                <w:lang w:val="en-US" w:eastAsia="cs-CZ"/>
+              </w:rPr>
+            </w:pPr>
+            <w:r>
+              <w:rPr>
+                <w:rFonts w:ascii="Times New Roman" w:eastAsiaTheme="minorEastAsia" w:hAnsi="Times New Roman" w:cs="Times New Roman"/>
+                <w:sz w:val="18"/>
+                <w:szCs w:val="18"/>
+                <w:lang w:val="en-US" w:eastAsia="cs-CZ"/>
+              </w:rPr>
+              <w:t>a</w:t>
+            </w:r>
+            <w:r>
+              <w:rPr>
+                <w:rFonts w:ascii="Times New Roman" w:eastAsiaTheme="minorEastAsia" w:hAnsi="Times New Roman" w:cs="Times New Roman"/>
+                <w:sz w:val="18"/>
+                <w:szCs w:val="18"/>
+                <w:lang w:val="en-US" w:eastAsia="cs-CZ"/>
+              </w:rPr>
+              <w:t>xial dispersion coefficient</w:t>
+            </w:r>
+          </w:p>
+        </w:tc>
+      </w:tr>
+      <w:tr>
+        <w:tc>
+          <w:tcPr>
+            <w:tcW w:w="1413" w:type="dxa"/>
+            <w:tcBorders>
+              <w:top w:val="single" w:sz="4" w:space="0" w:color="FFFFFF" w:themeColor="background1"/>
+              <w:left w:val="single" w:sz="4" w:space="0" w:color="FFFFFF" w:themeColor="background1"/>
+              <w:bottom w:val="single" w:sz="4" w:space="0" w:color="FFFFFF" w:themeColor="background1"/>
+              <w:right w:val="single" w:sz="4" w:space="0" w:color="FFFFFF" w:themeColor="background1"/>
+            </w:tcBorders>
+          </w:tcPr>
+          <w:p>
+            <w:pPr>
+              <w:rPr>
+                <w:lang w:val="en-US"/>
+              </w:rPr>
+            </w:pPr>
+            <m:oMathPara>
+              <m:oMath>
+                <m:r>
+                  <w:rPr>
+                    <w:rFonts w:ascii="Cambria Math" w:eastAsiaTheme="minorEastAsia" w:hAnsi="Cambria Math"/>
+                    <w:sz w:val="18"/>
+                    <w:szCs w:val="18"/>
+                    <w:lang w:val="en-US"/>
+                  </w:rPr>
+                  <m:t>ε</m:t>
+                </m:r>
+              </m:oMath>
+            </m:oMathPara>
+          </w:p>
+        </w:tc>
+        <w:tc>
+          <w:tcPr>
+            <w:tcW w:w="8297" w:type="dxa"/>
+            <w:tcBorders>
+              <w:top w:val="single" w:sz="4" w:space="0" w:color="FFFFFF" w:themeColor="background1"/>
+              <w:left w:val="single" w:sz="4" w:space="0" w:color="FFFFFF" w:themeColor="background1"/>
+              <w:bottom w:val="single" w:sz="4" w:space="0" w:color="FFFFFF" w:themeColor="background1"/>
+              <w:right w:val="single" w:sz="4" w:space="0" w:color="FFFFFF" w:themeColor="background1"/>
+            </w:tcBorders>
+          </w:tcPr>
+          <w:p>
+            <w:pPr>
+              <w:rPr>
+                <w:rFonts w:ascii="Times New Roman" w:eastAsiaTheme="minorEastAsia" w:hAnsi="Times New Roman" w:cs="Times New Roman"/>
+                <w:sz w:val="18"/>
+                <w:szCs w:val="18"/>
+                <w:lang w:val="en-US" w:eastAsia="cs-CZ"/>
+              </w:rPr>
+            </w:pPr>
+            <w:r>
+              <w:rPr>
+                <w:rFonts w:ascii="Times New Roman" w:eastAsiaTheme="minorEastAsia" w:hAnsi="Times New Roman" w:cs="Times New Roman"/>
+                <w:sz w:val="18"/>
+                <w:szCs w:val="18"/>
+                <w:lang w:val="en-US" w:eastAsia="cs-CZ"/>
+              </w:rPr>
+              <w:t>s</w:t>
+            </w:r>
+            <w:r>
+              <w:rPr>
+                <w:rFonts w:ascii="Times New Roman" w:eastAsiaTheme="minorEastAsia" w:hAnsi="Times New Roman" w:cs="Times New Roman"/>
+                <w:sz w:val="18"/>
+                <w:szCs w:val="18"/>
+                <w:lang w:val="en-US" w:eastAsia="cs-CZ"/>
+              </w:rPr>
+              <w:t>olid phase porosity</w:t>
+            </w:r>
+          </w:p>
+        </w:tc>
+      </w:tr>
+      <w:tr>
+        <w:tc>
+          <w:tcPr>
+            <w:tcW w:w="1413" w:type="dxa"/>
+            <w:tcBorders>
+              <w:top w:val="single" w:sz="4" w:space="0" w:color="FFFFFF" w:themeColor="background1"/>
+              <w:left w:val="single" w:sz="4" w:space="0" w:color="FFFFFF" w:themeColor="background1"/>
+              <w:bottom w:val="single" w:sz="4" w:space="0" w:color="FFFFFF" w:themeColor="background1"/>
+              <w:right w:val="single" w:sz="4" w:space="0" w:color="FFFFFF" w:themeColor="background1"/>
+            </w:tcBorders>
+          </w:tcPr>
+          <w:p>
+            <w:pPr>
+              <w:rPr>
+                <w:lang w:val="en-US"/>
+              </w:rPr>
+            </w:pPr>
+            <m:oMathPara>
+              <m:oMath>
+                <m:sSub>
+                  <m:sSubPr>
+                    <m:ctrlPr>
+                      <w:rPr>
+                        <w:rFonts w:ascii="Cambria Math" w:hAnsi="Cambria Math"/>
+                        <w:i/>
+                        <w:sz w:val="18"/>
+                        <w:szCs w:val="18"/>
+                      </w:rPr>
+                    </m:ctrlPr>
+                  </m:sSubPr>
+                  <m:e>
+                    <m:r>
+                      <w:rPr>
+                        <w:rFonts w:ascii="Cambria Math" w:hAnsi="Cambria Math"/>
+                        <w:sz w:val="18"/>
+                        <w:szCs w:val="18"/>
+                      </w:rPr>
+                      <m:t>K</m:t>
+                    </m:r>
+                  </m:e>
+                  <m:sub>
+                    <m:r>
+                      <w:rPr>
+                        <w:rFonts w:ascii="Cambria Math" w:hAnsi="Cambria Math"/>
+                        <w:sz w:val="18"/>
+                        <w:szCs w:val="18"/>
+                      </w:rPr>
+                      <m:t>H</m:t>
+                    </m:r>
+                  </m:sub>
+                </m:sSub>
+              </m:oMath>
+            </m:oMathPara>
+          </w:p>
+        </w:tc>
+        <w:tc>
+          <w:tcPr>
+            <w:tcW w:w="8297" w:type="dxa"/>
+            <w:tcBorders>
+              <w:top w:val="single" w:sz="4" w:space="0" w:color="FFFFFF" w:themeColor="background1"/>
+              <w:left w:val="single" w:sz="4" w:space="0" w:color="FFFFFF" w:themeColor="background1"/>
+              <w:bottom w:val="single" w:sz="4" w:space="0" w:color="FFFFFF" w:themeColor="background1"/>
+              <w:right w:val="single" w:sz="4" w:space="0" w:color="FFFFFF" w:themeColor="background1"/>
+            </w:tcBorders>
+          </w:tcPr>
+          <w:p>
+            <w:pPr>
+              <w:rPr>
+                <w:rFonts w:ascii="Times New Roman" w:eastAsiaTheme="minorEastAsia" w:hAnsi="Times New Roman" w:cs="Times New Roman"/>
+                <w:sz w:val="18"/>
+                <w:szCs w:val="18"/>
+                <w:lang w:val="en-US" w:eastAsia="cs-CZ"/>
+              </w:rPr>
+            </w:pPr>
+            <w:r>
+              <w:rPr>
+                <w:rFonts w:ascii="Times New Roman" w:eastAsiaTheme="minorEastAsia" w:hAnsi="Times New Roman" w:cs="Times New Roman"/>
+                <w:sz w:val="18"/>
+                <w:szCs w:val="18"/>
+                <w:lang w:val="en-US" w:eastAsia="cs-CZ"/>
+              </w:rPr>
+              <w:t>linear</w:t>
+            </w:r>
+            <w:r>
+              <w:rPr>
+                <w:rFonts w:ascii="Times New Roman" w:eastAsiaTheme="minorEastAsia" w:hAnsi="Times New Roman" w:cs="Times New Roman"/>
+                <w:sz w:val="18"/>
+                <w:szCs w:val="18"/>
+                <w:lang w:val="en-US" w:eastAsia="cs-CZ"/>
+              </w:rPr>
+              <w:t xml:space="preserve"> isotherm constant</w:t>
+            </w:r>
+          </w:p>
+        </w:tc>
+      </w:tr>
+    </w:tbl>
     <w:p>
       <w:pPr>
         <w:rPr>
@@ -3182,6 +3953,7 @@
         <w:rPr>
           <w:lang w:val="en-US"/>
         </w:rPr>
+        <w:lastRenderedPageBreak/>
         <w:t>Implicit</w:t>
       </w:r>
       <w:r>
@@ -14371,7 +15143,6 @@
               <w:szCs w:val="18"/>
               <w:lang w:val="en-US"/>
             </w:rPr>
-            <w:lastRenderedPageBreak/>
             <m:t>A=</m:t>
           </m:r>
           <m:d>
@@ -19489,6 +20260,25 @@
       <w:color w:val="808080"/>
     </w:rPr>
   </w:style>
+  <w:style w:type="table" w:styleId="TableGrid">
+    <w:name w:val="Table Grid"/>
+    <w:basedOn w:val="TableNormal"/>
+    <w:uiPriority w:val="39"/>
+    <w:rsid w:val="009C1B00"/>
+    <w:pPr>
+      <w:spacing w:after="0" w:line="240" w:lineRule="auto"/>
+    </w:pPr>
+    <w:tblPr>
+      <w:tblBorders>
+        <w:top w:val="single" w:sz="4" w:space="0" w:color="auto"/>
+        <w:left w:val="single" w:sz="4" w:space="0" w:color="auto"/>
+        <w:bottom w:val="single" w:sz="4" w:space="0" w:color="auto"/>
+        <w:right w:val="single" w:sz="4" w:space="0" w:color="auto"/>
+        <w:insideH w:val="single" w:sz="4" w:space="0" w:color="auto"/>
+        <w:insideV w:val="single" w:sz="4" w:space="0" w:color="auto"/>
+      </w:tblBorders>
+    </w:tblPr>
+  </w:style>
 </w:styles>
 </file>
 

</xml_diff>

<commit_message>
Math dosu - Linear solver
mistake in a and b calculation
</commit_message>
<xml_diff>
--- a/docu/EDM_linear_Cranck-Nicolson.docx
+++ b/docu/EDM_linear_Cranck-Nicolson.docx
@@ -537,15 +537,7 @@
                     <w:sz w:val="18"/>
                     <w:szCs w:val="18"/>
                   </w:rPr>
-                  <m:t xml:space="preserve"> </m:t>
-                </m:r>
-                <m:r>
-                  <w:rPr>
-                    <w:rFonts w:ascii="Cambria Math" w:eastAsiaTheme="minorEastAsia" w:hAnsi="Cambria Math"/>
-                    <w:sz w:val="18"/>
-                    <w:szCs w:val="18"/>
-                  </w:rPr>
-                  <m:t>[</m:t>
+                  <m:t xml:space="preserve"> [</m:t>
                 </m:r>
                 <m:sSup>
                   <m:sSupPr>
@@ -1018,7 +1010,16 @@
                   <w:szCs w:val="18"/>
                   <w:lang w:val="en-US" w:eastAsia="en-US"/>
                 </w:rPr>
-                <m:t>-1</m:t>
+                <m:t>+</m:t>
+              </m:r>
+              <m:r>
+                <w:rPr>
+                  <w:rFonts w:ascii="Cambria Math" w:eastAsiaTheme="minorEastAsia" w:hAnsi="Cambria Math"/>
+                  <w:sz w:val="18"/>
+                  <w:szCs w:val="18"/>
+                  <w:lang w:val="en-US" w:eastAsia="en-US"/>
+                </w:rPr>
+                <m:t>1</m:t>
               </m:r>
             </m:den>
           </m:f>
@@ -1256,7 +1257,16 @@
                   <w:szCs w:val="18"/>
                   <w:lang w:val="en-US" w:eastAsia="en-US"/>
                 </w:rPr>
-                <m:t>-1</m:t>
+                <m:t>+</m:t>
+              </m:r>
+              <m:r>
+                <w:rPr>
+                  <w:rFonts w:ascii="Cambria Math" w:eastAsiaTheme="minorEastAsia" w:hAnsi="Cambria Math"/>
+                  <w:sz w:val="18"/>
+                  <w:szCs w:val="18"/>
+                  <w:lang w:val="en-US" w:eastAsia="en-US"/>
+                </w:rPr>
+                <m:t>1</m:t>
               </m:r>
             </m:den>
           </m:f>
@@ -1450,7 +1460,16 @@
                   <w:szCs w:val="18"/>
                   <w:lang w:val="en-US" w:eastAsia="en-US"/>
                 </w:rPr>
-                <m:t>-1</m:t>
+                <m:t>+</m:t>
+              </m:r>
+              <m:r>
+                <w:rPr>
+                  <w:rFonts w:ascii="Cambria Math" w:eastAsiaTheme="minorEastAsia" w:hAnsi="Cambria Math"/>
+                  <w:sz w:val="18"/>
+                  <w:szCs w:val="18"/>
+                  <w:lang w:val="en-US" w:eastAsia="en-US"/>
+                </w:rPr>
+                <m:t>1</m:t>
               </m:r>
             </m:den>
           </m:f>
@@ -1611,7 +1630,16 @@
                   <w:szCs w:val="18"/>
                   <w:lang w:val="en-US" w:eastAsia="en-US"/>
                 </w:rPr>
-                <m:t>-1</m:t>
+                <m:t>+</m:t>
+              </m:r>
+              <m:r>
+                <w:rPr>
+                  <w:rFonts w:ascii="Cambria Math" w:eastAsiaTheme="minorEastAsia" w:hAnsi="Cambria Math"/>
+                  <w:sz w:val="18"/>
+                  <w:szCs w:val="18"/>
+                  <w:lang w:val="en-US" w:eastAsia="en-US"/>
+                </w:rPr>
+                <m:t>1</m:t>
               </m:r>
             </m:den>
           </m:f>
@@ -13052,6 +13080,7 @@
           <w:iCs/>
           <w:sz w:val="18"/>
           <w:szCs w:val="18"/>
+          <w:lang w:eastAsia="cs-CZ"/>
         </w:rPr>
       </w:pPr>
       <m:oMathPara>

</xml_diff>